<commit_message>
Interface represented in UML
</commit_message>
<xml_diff>
--- a/Diagrams/Report/JaberPointReport.docx
+++ b/Diagrams/Report/JaberPointReport.docx
@@ -1,6 +1,6 @@
 
 <file path=word/document.xml><?xml version="1.0" encoding="utf-8"?>
-<w:document xmlns:wpc="http://schemas.microsoft.com/office/word/2010/wordprocessingCanvas" xmlns:mc="http://schemas.openxmlformats.org/markup-compatibility/2006" xmlns:o="urn:schemas-microsoft-com:office:office" xmlns:r="http://schemas.openxmlformats.org/officeDocument/2006/relationships" xmlns:m="http://schemas.openxmlformats.org/officeDocument/2006/math" xmlns:v="urn:schemas-microsoft-com:vml" xmlns:wp14="http://schemas.microsoft.com/office/word/2010/wordprocessingDrawing" xmlns:wp="http://schemas.openxmlformats.org/drawingml/2006/wordprocessingDrawing" xmlns:w10="urn:schemas-microsoft-com:office:word" xmlns:w="http://schemas.openxmlformats.org/wordprocessingml/2006/main" xmlns:w14="http://schemas.microsoft.com/office/word/2010/wordml" xmlns:w15="http://schemas.microsoft.com/office/word/2012/wordml" xmlns:wpg="http://schemas.microsoft.com/office/word/2010/wordprocessingGroup" xmlns:wpi="http://schemas.microsoft.com/office/word/2010/wordprocessingInk" xmlns:wne="http://schemas.microsoft.com/office/word/2006/wordml" xmlns:wps="http://schemas.microsoft.com/office/word/2010/wordprocessingShape" mc:Ignorable="w14 w15 wp14">
+<w:document xmlns:wpc="http://schemas.microsoft.com/office/word/2010/wordprocessingCanvas" xmlns:cx="http://schemas.microsoft.com/office/drawing/2014/chartex" xmlns:cx1="http://schemas.microsoft.com/office/drawing/2015/9/8/chartex" xmlns:cx2="http://schemas.microsoft.com/office/drawing/2015/10/21/chartex" xmlns:cx3="http://schemas.microsoft.com/office/drawing/2016/5/9/chartex" xmlns:cx4="http://schemas.microsoft.com/office/drawing/2016/5/10/chartex" xmlns:cx5="http://schemas.microsoft.com/office/drawing/2016/5/11/chartex" xmlns:cx6="http://schemas.microsoft.com/office/drawing/2016/5/12/chartex" xmlns:cx7="http://schemas.microsoft.com/office/drawing/2016/5/13/chartex" xmlns:cx8="http://schemas.microsoft.com/office/drawing/2016/5/14/chartex" xmlns:mc="http://schemas.openxmlformats.org/markup-compatibility/2006" xmlns:aink="http://schemas.microsoft.com/office/drawing/2016/ink" xmlns:am3d="http://schemas.microsoft.com/office/drawing/2017/model3d" xmlns:o="urn:schemas-microsoft-com:office:office" xmlns:r="http://schemas.openxmlformats.org/officeDocument/2006/relationships" xmlns:m="http://schemas.openxmlformats.org/officeDocument/2006/math" xmlns:v="urn:schemas-microsoft-com:vml" xmlns:wp14="http://schemas.microsoft.com/office/word/2010/wordprocessingDrawing" xmlns:wp="http://schemas.openxmlformats.org/drawingml/2006/wordprocessingDrawing" xmlns:w10="urn:schemas-microsoft-com:office:word" xmlns:w="http://schemas.openxmlformats.org/wordprocessingml/2006/main" xmlns:w14="http://schemas.microsoft.com/office/word/2010/wordml" xmlns:w15="http://schemas.microsoft.com/office/word/2012/wordml" xmlns:w16cid="http://schemas.microsoft.com/office/word/2016/wordml/cid" xmlns:w16se="http://schemas.microsoft.com/office/word/2015/wordml/symex" xmlns:wpg="http://schemas.microsoft.com/office/word/2010/wordprocessingGroup" xmlns:wpi="http://schemas.microsoft.com/office/word/2010/wordprocessingInk" xmlns:wne="http://schemas.microsoft.com/office/word/2006/wordml" xmlns:wps="http://schemas.microsoft.com/office/word/2010/wordprocessingShape" mc:Ignorable="w14 w15 w16se w16cid wp14">
   <w:body>
     <w:p/>
     <w:p/>
@@ -290,7 +290,423 @@
           <w:sz w:val="40"/>
           <w:szCs w:val="40"/>
         </w:rPr>
-        <w:t>Problem 4</w:t>
+        <w:t xml:space="preserve">Problem 4: Creating fonts in </w:t>
+      </w:r>
+      <w:proofErr w:type="spellStart"/>
+      <w:r>
+        <w:rPr>
+          <w:rFonts w:ascii="Times New Roman" w:hAnsi="Times New Roman" w:cs="Times New Roman"/>
+          <w:color w:val="5B9BD5" w:themeColor="accent1"/>
+          <w:sz w:val="40"/>
+          <w:szCs w:val="40"/>
+        </w:rPr>
+        <w:t>SlideViewerComponent</w:t>
+      </w:r>
+      <w:proofErr w:type="spellEnd"/>
+    </w:p>
+    <w:p>
+      <w:pPr>
+        <w:rPr>
+          <w:rFonts w:ascii="Times New Roman" w:hAnsi="Times New Roman" w:cs="Times New Roman"/>
+          <w:color w:val="000000" w:themeColor="text1"/>
+          <w:sz w:val="28"/>
+          <w:szCs w:val="28"/>
+        </w:rPr>
+      </w:pPr>
+    </w:p>
+    <w:p>
+      <w:pPr>
+        <w:rPr>
+          <w:rFonts w:ascii="Times New Roman" w:hAnsi="Times New Roman" w:cs="Times New Roman"/>
+          <w:color w:val="000000" w:themeColor="text1"/>
+          <w:sz w:val="28"/>
+          <w:szCs w:val="28"/>
+        </w:rPr>
+      </w:pPr>
+      <w:r>
+        <w:rPr>
+          <w:rFonts w:ascii="Times New Roman" w:hAnsi="Times New Roman" w:cs="Times New Roman"/>
+          <w:color w:val="000000" w:themeColor="text1"/>
+          <w:sz w:val="28"/>
+          <w:szCs w:val="28"/>
+        </w:rPr>
+        <w:t>The</w:t>
+      </w:r>
+      <w:r>
+        <w:rPr>
+          <w:rFonts w:ascii="Times New Roman" w:hAnsi="Times New Roman" w:cs="Times New Roman"/>
+          <w:color w:val="000000" w:themeColor="text1"/>
+          <w:sz w:val="28"/>
+          <w:szCs w:val="28"/>
+        </w:rPr>
+        <w:t xml:space="preserve"> issue relies in </w:t>
+      </w:r>
+      <w:proofErr w:type="spellStart"/>
+      <w:r>
+        <w:rPr>
+          <w:rFonts w:ascii="Times New Roman" w:hAnsi="Times New Roman" w:cs="Times New Roman"/>
+          <w:color w:val="000000" w:themeColor="text1"/>
+          <w:sz w:val="28"/>
+          <w:szCs w:val="28"/>
+        </w:rPr>
+        <w:t>SlideViewerComponent</w:t>
+      </w:r>
+      <w:proofErr w:type="spellEnd"/>
+      <w:r>
+        <w:rPr>
+          <w:rFonts w:ascii="Times New Roman" w:hAnsi="Times New Roman" w:cs="Times New Roman"/>
+          <w:color w:val="000000" w:themeColor="text1"/>
+          <w:sz w:val="28"/>
+          <w:szCs w:val="28"/>
+        </w:rPr>
+        <w:t xml:space="preserve"> class. The class is also responsible for creating a font which is used </w:t>
+      </w:r>
+      <w:r>
+        <w:rPr>
+          <w:rFonts w:ascii="Times New Roman" w:hAnsi="Times New Roman" w:cs="Times New Roman"/>
+          <w:color w:val="000000" w:themeColor="text1"/>
+          <w:sz w:val="28"/>
+          <w:szCs w:val="28"/>
+        </w:rPr>
+        <w:t>for pai</w:t>
+      </w:r>
+      <w:r>
+        <w:rPr>
+          <w:rFonts w:ascii="Times New Roman" w:hAnsi="Times New Roman" w:cs="Times New Roman"/>
+          <w:color w:val="000000" w:themeColor="text1"/>
+          <w:sz w:val="28"/>
+          <w:szCs w:val="28"/>
+        </w:rPr>
+        <w:t xml:space="preserve">nting. </w:t>
+      </w:r>
+    </w:p>
+    <w:p>
+      <w:pPr>
+        <w:rPr>
+          <w:rFonts w:ascii="Times New Roman" w:hAnsi="Times New Roman" w:cs="Times New Roman"/>
+          <w:color w:val="000000" w:themeColor="text1"/>
+          <w:sz w:val="28"/>
+          <w:szCs w:val="28"/>
+        </w:rPr>
+      </w:pPr>
+      <w:r>
+        <w:rPr>
+          <w:rFonts w:ascii="Times New Roman" w:hAnsi="Times New Roman" w:cs="Times New Roman"/>
+          <w:color w:val="000000" w:themeColor="text1"/>
+          <w:sz w:val="28"/>
+          <w:szCs w:val="28"/>
+        </w:rPr>
+        <w:t>The solution for this</w:t>
+      </w:r>
+      <w:r>
+        <w:rPr>
+          <w:rFonts w:ascii="Times New Roman" w:hAnsi="Times New Roman" w:cs="Times New Roman"/>
+          <w:color w:val="000000" w:themeColor="text1"/>
+          <w:sz w:val="28"/>
+          <w:szCs w:val="28"/>
+        </w:rPr>
+        <w:t xml:space="preserve"> issue is to implement an interface which is responsible for creating the font. This way we avoid having to many responsibilities in </w:t>
+      </w:r>
+      <w:proofErr w:type="spellStart"/>
+      <w:r>
+        <w:rPr>
+          <w:rFonts w:ascii="Times New Roman" w:hAnsi="Times New Roman" w:cs="Times New Roman"/>
+          <w:color w:val="000000" w:themeColor="text1"/>
+          <w:sz w:val="28"/>
+          <w:szCs w:val="28"/>
+        </w:rPr>
+        <w:t>SlideViewerComp</w:t>
+      </w:r>
+      <w:r>
+        <w:rPr>
+          <w:rFonts w:ascii="Times New Roman" w:hAnsi="Times New Roman" w:cs="Times New Roman"/>
+          <w:color w:val="000000" w:themeColor="text1"/>
+          <w:sz w:val="28"/>
+          <w:szCs w:val="28"/>
+        </w:rPr>
+        <w:t>onent</w:t>
+      </w:r>
+      <w:proofErr w:type="spellEnd"/>
+      <w:r>
+        <w:rPr>
+          <w:rFonts w:ascii="Times New Roman" w:hAnsi="Times New Roman" w:cs="Times New Roman"/>
+          <w:color w:val="000000" w:themeColor="text1"/>
+          <w:sz w:val="28"/>
+          <w:szCs w:val="28"/>
+        </w:rPr>
+        <w:t xml:space="preserve"> class.</w:t>
+      </w:r>
+    </w:p>
+    <w:p>
+      <w:pPr>
+        <w:rPr>
+          <w:rFonts w:ascii="Times New Roman" w:hAnsi="Times New Roman" w:cs="Times New Roman"/>
+          <w:color w:val="000000" w:themeColor="text1"/>
+          <w:sz w:val="28"/>
+          <w:szCs w:val="28"/>
+        </w:rPr>
+      </w:pPr>
+    </w:p>
+    <w:p>
+      <w:pPr>
+        <w:rPr>
+          <w:rFonts w:ascii="Times New Roman" w:hAnsi="Times New Roman" w:cs="Times New Roman"/>
+          <w:color w:val="000000" w:themeColor="text1"/>
+          <w:sz w:val="28"/>
+          <w:szCs w:val="28"/>
+        </w:rPr>
+      </w:pPr>
+    </w:p>
+    <w:p>
+      <w:pPr>
+        <w:rPr>
+          <w:rFonts w:ascii="Times New Roman" w:hAnsi="Times New Roman" w:cs="Times New Roman"/>
+          <w:color w:val="5B9BD5" w:themeColor="accent1"/>
+          <w:sz w:val="40"/>
+          <w:szCs w:val="40"/>
+        </w:rPr>
+      </w:pPr>
+      <w:r>
+        <w:rPr>
+          <w:rFonts w:ascii="Times New Roman" w:hAnsi="Times New Roman" w:cs="Times New Roman"/>
+          <w:color w:val="5B9BD5" w:themeColor="accent1"/>
+          <w:sz w:val="40"/>
+          <w:szCs w:val="40"/>
+        </w:rPr>
+        <w:t>Problem 5: Incorrect execution of the steps in Presentation</w:t>
+      </w:r>
+    </w:p>
+    <w:p>
+      <w:pPr>
+        <w:rPr>
+          <w:rFonts w:ascii="Times New Roman" w:hAnsi="Times New Roman" w:cs="Times New Roman"/>
+          <w:color w:val="5B9BD5" w:themeColor="accent1"/>
+          <w:sz w:val="40"/>
+          <w:szCs w:val="40"/>
+        </w:rPr>
+      </w:pPr>
+    </w:p>
+    <w:p>
+      <w:pPr>
+        <w:rPr>
+          <w:rFonts w:ascii="Times New Roman" w:hAnsi="Times New Roman" w:cs="Times New Roman"/>
+          <w:color w:val="000000" w:themeColor="text1"/>
+          <w:sz w:val="28"/>
+          <w:szCs w:val="28"/>
+        </w:rPr>
+      </w:pPr>
+      <w:r>
+        <w:rPr>
+          <w:rFonts w:ascii="Times New Roman" w:hAnsi="Times New Roman" w:cs="Times New Roman"/>
+          <w:color w:val="000000" w:themeColor="text1"/>
+          <w:sz w:val="28"/>
+          <w:szCs w:val="28"/>
+        </w:rPr>
+        <w:t>The</w:t>
+      </w:r>
+      <w:r>
+        <w:rPr>
+          <w:rFonts w:ascii="Times New Roman" w:hAnsi="Times New Roman" w:cs="Times New Roman"/>
+          <w:color w:val="000000" w:themeColor="text1"/>
+          <w:sz w:val="28"/>
+          <w:szCs w:val="28"/>
+        </w:rPr>
+        <w:t xml:space="preserve"> issue occurs in the Presentation class. When setting up a slide a check is being made rather if the number is different </w:t>
+      </w:r>
+      <w:proofErr w:type="spellStart"/>
+      <w:r>
+        <w:rPr>
+          <w:rFonts w:ascii="Times New Roman" w:hAnsi="Times New Roman" w:cs="Times New Roman"/>
+          <w:color w:val="000000" w:themeColor="text1"/>
+          <w:sz w:val="28"/>
+          <w:szCs w:val="28"/>
+        </w:rPr>
+        <w:t>then</w:t>
+      </w:r>
+      <w:proofErr w:type="spellEnd"/>
+      <w:r>
+        <w:rPr>
+          <w:rFonts w:ascii="Times New Roman" w:hAnsi="Times New Roman" w:cs="Times New Roman"/>
+          <w:color w:val="000000" w:themeColor="text1"/>
+          <w:sz w:val="28"/>
+          <w:szCs w:val="28"/>
+        </w:rPr>
+        <w:t xml:space="preserve"> null or not.</w:t>
+      </w:r>
+    </w:p>
+    <w:p>
+      <w:pPr>
+        <w:rPr>
+          <w:rFonts w:ascii="Times New Roman" w:hAnsi="Times New Roman" w:cs="Times New Roman"/>
+          <w:color w:val="000000" w:themeColor="text1"/>
+          <w:sz w:val="28"/>
+          <w:szCs w:val="28"/>
+        </w:rPr>
+      </w:pPr>
+      <w:r>
+        <w:rPr>
+          <w:rFonts w:ascii="Times New Roman" w:hAnsi="Times New Roman" w:cs="Times New Roman"/>
+          <w:color w:val="000000" w:themeColor="text1"/>
+          <w:sz w:val="28"/>
+          <w:szCs w:val="28"/>
+        </w:rPr>
+        <w:t xml:space="preserve">However, the order of the check is quite wrong because the </w:t>
+      </w:r>
+      <w:proofErr w:type="spellStart"/>
+      <w:r>
+        <w:rPr>
+          <w:rFonts w:ascii="Times New Roman" w:hAnsi="Times New Roman" w:cs="Times New Roman"/>
+          <w:color w:val="000000" w:themeColor="text1"/>
+          <w:sz w:val="28"/>
+          <w:szCs w:val="28"/>
+        </w:rPr>
+        <w:t>currentSlide</w:t>
+      </w:r>
+      <w:proofErr w:type="spellEnd"/>
+      <w:r>
+        <w:rPr>
+          <w:rFonts w:ascii="Times New Roman" w:hAnsi="Times New Roman" w:cs="Times New Roman"/>
+          <w:color w:val="000000" w:themeColor="text1"/>
+          <w:sz w:val="28"/>
+          <w:szCs w:val="28"/>
+        </w:rPr>
+        <w:t xml:space="preserve"> gets the number </w:t>
+      </w:r>
+      <w:r>
+        <w:rPr>
+          <w:rFonts w:ascii="Times New Roman" w:hAnsi="Times New Roman" w:cs="Times New Roman"/>
+          <w:color w:val="000000" w:themeColor="text1"/>
+          <w:sz w:val="28"/>
+          <w:szCs w:val="28"/>
+        </w:rPr>
+        <w:t xml:space="preserve">without even checking if it’s null or not. </w:t>
+      </w:r>
+    </w:p>
+    <w:p>
+      <w:pPr>
+        <w:rPr>
+          <w:rFonts w:ascii="Times New Roman" w:hAnsi="Times New Roman" w:cs="Times New Roman"/>
+          <w:color w:val="000000" w:themeColor="text1"/>
+          <w:sz w:val="28"/>
+          <w:szCs w:val="28"/>
+        </w:rPr>
+      </w:pPr>
+      <w:r>
+        <w:rPr>
+          <w:rFonts w:ascii="Times New Roman" w:hAnsi="Times New Roman" w:cs="Times New Roman"/>
+          <w:color w:val="000000" w:themeColor="text1"/>
+          <w:sz w:val="28"/>
+          <w:szCs w:val="28"/>
+        </w:rPr>
+        <w:t xml:space="preserve">The solution to this issue is to make the check and then assign the value of the </w:t>
+      </w:r>
+      <w:proofErr w:type="spellStart"/>
+      <w:r>
+        <w:rPr>
+          <w:rFonts w:ascii="Times New Roman" w:hAnsi="Times New Roman" w:cs="Times New Roman"/>
+          <w:color w:val="000000" w:themeColor="text1"/>
+          <w:sz w:val="28"/>
+          <w:szCs w:val="28"/>
+        </w:rPr>
+        <w:t>currentSlide</w:t>
+      </w:r>
+      <w:proofErr w:type="spellEnd"/>
+      <w:r>
+        <w:rPr>
+          <w:rFonts w:ascii="Times New Roman" w:hAnsi="Times New Roman" w:cs="Times New Roman"/>
+          <w:color w:val="000000" w:themeColor="text1"/>
+          <w:sz w:val="28"/>
+          <w:szCs w:val="28"/>
+        </w:rPr>
+        <w:t xml:space="preserve"> after checking if the value was null or not.</w:t>
+      </w:r>
+    </w:p>
+    <w:p>
+      <w:pPr>
+        <w:rPr>
+          <w:rFonts w:ascii="Times New Roman" w:hAnsi="Times New Roman" w:cs="Times New Roman"/>
+          <w:color w:val="000000" w:themeColor="text1"/>
+          <w:sz w:val="28"/>
+          <w:szCs w:val="28"/>
+        </w:rPr>
+      </w:pPr>
+    </w:p>
+    <w:p>
+      <w:pPr>
+        <w:rPr>
+          <w:rFonts w:ascii="Times New Roman" w:hAnsi="Times New Roman" w:cs="Times New Roman"/>
+          <w:color w:val="000000" w:themeColor="text1"/>
+          <w:sz w:val="28"/>
+          <w:szCs w:val="28"/>
+        </w:rPr>
+      </w:pPr>
+    </w:p>
+    <w:p>
+      <w:pPr>
+        <w:rPr>
+          <w:rFonts w:ascii="Times New Roman" w:hAnsi="Times New Roman" w:cs="Times New Roman"/>
+          <w:color w:val="5B9BD5" w:themeColor="accent1"/>
+          <w:sz w:val="40"/>
+          <w:szCs w:val="40"/>
+        </w:rPr>
+      </w:pPr>
+    </w:p>
+    <w:p>
+      <w:pPr>
+        <w:rPr>
+          <w:rFonts w:ascii="Times New Roman" w:hAnsi="Times New Roman" w:cs="Times New Roman"/>
+          <w:color w:val="5B9BD5" w:themeColor="accent1"/>
+          <w:sz w:val="40"/>
+          <w:szCs w:val="40"/>
+        </w:rPr>
+      </w:pPr>
+    </w:p>
+    <w:p>
+      <w:pPr>
+        <w:rPr>
+          <w:rFonts w:ascii="Times New Roman" w:hAnsi="Times New Roman" w:cs="Times New Roman"/>
+          <w:color w:val="5B9BD5" w:themeColor="accent1"/>
+          <w:sz w:val="40"/>
+          <w:szCs w:val="40"/>
+        </w:rPr>
+      </w:pPr>
+    </w:p>
+    <w:p>
+      <w:pPr>
+        <w:rPr>
+          <w:rFonts w:ascii="Times New Roman" w:hAnsi="Times New Roman" w:cs="Times New Roman"/>
+          <w:color w:val="5B9BD5" w:themeColor="accent1"/>
+          <w:sz w:val="40"/>
+          <w:szCs w:val="40"/>
+        </w:rPr>
+      </w:pPr>
+    </w:p>
+    <w:p>
+      <w:pPr>
+        <w:rPr>
+          <w:rFonts w:ascii="Times New Roman" w:hAnsi="Times New Roman" w:cs="Times New Roman"/>
+          <w:color w:val="5B9BD5" w:themeColor="accent1"/>
+          <w:sz w:val="40"/>
+          <w:szCs w:val="40"/>
+        </w:rPr>
+      </w:pPr>
+      <w:r>
+        <w:rPr>
+          <w:rFonts w:ascii="Times New Roman" w:hAnsi="Times New Roman" w:cs="Times New Roman"/>
+          <w:color w:val="5B9BD5" w:themeColor="accent1"/>
+          <w:sz w:val="40"/>
+          <w:szCs w:val="40"/>
+        </w:rPr>
+        <w:t xml:space="preserve">Problem </w:t>
+      </w:r>
+      <w:r>
+        <w:rPr>
+          <w:rFonts w:ascii="Times New Roman" w:hAnsi="Times New Roman" w:cs="Times New Roman"/>
+          <w:color w:val="5B9BD5" w:themeColor="accent1"/>
+          <w:sz w:val="40"/>
+          <w:szCs w:val="40"/>
+        </w:rPr>
+        <w:t>6</w:t>
       </w:r>
       <w:r>
         <w:rPr>
@@ -308,354 +724,113 @@
           <w:sz w:val="40"/>
           <w:szCs w:val="40"/>
         </w:rPr>
-        <w:t xml:space="preserve">Creating fonts in </w:t>
+        <w:t xml:space="preserve">Xml accessor </w:t>
+      </w:r>
+    </w:p>
+    <w:p>
+      <w:pPr>
+        <w:rPr>
+          <w:rFonts w:ascii="Times New Roman" w:hAnsi="Times New Roman" w:cs="Times New Roman"/>
+          <w:color w:val="000000" w:themeColor="text1"/>
+          <w:sz w:val="28"/>
+          <w:szCs w:val="28"/>
+        </w:rPr>
+      </w:pPr>
+      <w:r>
+        <w:rPr>
+          <w:rFonts w:ascii="Times New Roman" w:hAnsi="Times New Roman" w:cs="Times New Roman"/>
+          <w:color w:val="000000" w:themeColor="text1"/>
+          <w:sz w:val="28"/>
+          <w:szCs w:val="28"/>
+        </w:rPr>
+        <w:t>The issue occurs in the XML accessor class</w:t>
+      </w:r>
+      <w:r>
+        <w:rPr>
+          <w:rFonts w:ascii="Times New Roman" w:hAnsi="Times New Roman" w:cs="Times New Roman"/>
+          <w:color w:val="000000" w:themeColor="text1"/>
+          <w:sz w:val="28"/>
+          <w:szCs w:val="28"/>
+        </w:rPr>
+        <w:t>.</w:t>
+      </w:r>
+      <w:r>
+        <w:rPr>
+          <w:rFonts w:ascii="Times New Roman" w:hAnsi="Times New Roman" w:cs="Times New Roman"/>
+          <w:color w:val="000000" w:themeColor="text1"/>
+          <w:sz w:val="28"/>
+          <w:szCs w:val="28"/>
+        </w:rPr>
+        <w:t xml:space="preserve"> Here we can observe that his class is an abstract class but with no particular fields. It has an empty constructor and it only has methods.</w:t>
+      </w:r>
+    </w:p>
+    <w:p>
+      <w:pPr>
+        <w:rPr>
+          <w:rFonts w:ascii="Times New Roman" w:hAnsi="Times New Roman" w:cs="Times New Roman"/>
+          <w:color w:val="000000" w:themeColor="text1"/>
+          <w:sz w:val="28"/>
+          <w:szCs w:val="28"/>
+        </w:rPr>
+      </w:pPr>
+      <w:r>
+        <w:rPr>
+          <w:rFonts w:ascii="Times New Roman" w:hAnsi="Times New Roman" w:cs="Times New Roman"/>
+          <w:color w:val="000000" w:themeColor="text1"/>
+          <w:sz w:val="28"/>
+          <w:szCs w:val="28"/>
+        </w:rPr>
+        <w:t xml:space="preserve">With that having in mind we should turn the Xml </w:t>
       </w:r>
       <w:proofErr w:type="spellStart"/>
       <w:r>
         <w:rPr>
           <w:rFonts w:ascii="Times New Roman" w:hAnsi="Times New Roman" w:cs="Times New Roman"/>
-          <w:color w:val="5B9BD5" w:themeColor="accent1"/>
-          <w:sz w:val="40"/>
-          <w:szCs w:val="40"/>
-        </w:rPr>
-        <w:t>SlideViewerComponent</w:t>
+          <w:color w:val="000000" w:themeColor="text1"/>
+          <w:sz w:val="28"/>
+          <w:szCs w:val="28"/>
+        </w:rPr>
+        <w:t>Acessor</w:t>
       </w:r>
       <w:proofErr w:type="spellEnd"/>
-    </w:p>
-    <w:p>
-      <w:pPr>
-        <w:rPr>
-          <w:rFonts w:ascii="Times New Roman" w:hAnsi="Times New Roman" w:cs="Times New Roman"/>
-          <w:color w:val="000000" w:themeColor="text1"/>
-          <w:sz w:val="28"/>
-          <w:szCs w:val="28"/>
-        </w:rPr>
-      </w:pPr>
-    </w:p>
-    <w:p>
-      <w:pPr>
-        <w:rPr>
-          <w:rFonts w:ascii="Times New Roman" w:hAnsi="Times New Roman" w:cs="Times New Roman"/>
-          <w:color w:val="000000" w:themeColor="text1"/>
-          <w:sz w:val="28"/>
-          <w:szCs w:val="28"/>
-        </w:rPr>
-      </w:pPr>
-      <w:r>
-        <w:rPr>
-          <w:rFonts w:ascii="Times New Roman" w:hAnsi="Times New Roman" w:cs="Times New Roman"/>
-          <w:color w:val="000000" w:themeColor="text1"/>
-          <w:sz w:val="28"/>
-          <w:szCs w:val="28"/>
-        </w:rPr>
-        <w:t>The</w:t>
-      </w:r>
-      <w:r>
-        <w:rPr>
-          <w:rFonts w:ascii="Times New Roman" w:hAnsi="Times New Roman" w:cs="Times New Roman"/>
-          <w:color w:val="000000" w:themeColor="text1"/>
-          <w:sz w:val="28"/>
-          <w:szCs w:val="28"/>
-        </w:rPr>
-        <w:t xml:space="preserve"> issue relies in </w:t>
-      </w:r>
-      <w:proofErr w:type="spellStart"/>
-      <w:r>
-        <w:rPr>
-          <w:rFonts w:ascii="Times New Roman" w:hAnsi="Times New Roman" w:cs="Times New Roman"/>
-          <w:color w:val="000000" w:themeColor="text1"/>
-          <w:sz w:val="28"/>
-          <w:szCs w:val="28"/>
-        </w:rPr>
-        <w:t>SlideViewerComponent</w:t>
-      </w:r>
-      <w:proofErr w:type="spellEnd"/>
-      <w:r>
-        <w:rPr>
-          <w:rFonts w:ascii="Times New Roman" w:hAnsi="Times New Roman" w:cs="Times New Roman"/>
-          <w:color w:val="000000" w:themeColor="text1"/>
-          <w:sz w:val="28"/>
-          <w:szCs w:val="28"/>
-        </w:rPr>
-        <w:t xml:space="preserve"> class. The class is also responsible for creating a font which is used </w:t>
-      </w:r>
-      <w:r>
-        <w:rPr>
-          <w:rFonts w:ascii="Times New Roman" w:hAnsi="Times New Roman" w:cs="Times New Roman"/>
-          <w:color w:val="000000" w:themeColor="text1"/>
-          <w:sz w:val="28"/>
-          <w:szCs w:val="28"/>
-        </w:rPr>
-        <w:t>for pai</w:t>
-      </w:r>
-      <w:r>
-        <w:rPr>
-          <w:rFonts w:ascii="Times New Roman" w:hAnsi="Times New Roman" w:cs="Times New Roman"/>
-          <w:color w:val="000000" w:themeColor="text1"/>
-          <w:sz w:val="28"/>
-          <w:szCs w:val="28"/>
-        </w:rPr>
-        <w:t xml:space="preserve">nting. </w:t>
-      </w:r>
-    </w:p>
-    <w:p>
-      <w:pPr>
-        <w:rPr>
-          <w:rFonts w:ascii="Times New Roman" w:hAnsi="Times New Roman" w:cs="Times New Roman"/>
-          <w:color w:val="000000" w:themeColor="text1"/>
-          <w:sz w:val="28"/>
-          <w:szCs w:val="28"/>
-        </w:rPr>
-      </w:pPr>
-      <w:r>
-        <w:rPr>
-          <w:rFonts w:ascii="Times New Roman" w:hAnsi="Times New Roman" w:cs="Times New Roman"/>
-          <w:color w:val="000000" w:themeColor="text1"/>
-          <w:sz w:val="28"/>
-          <w:szCs w:val="28"/>
-        </w:rPr>
-        <w:t>The solution for this</w:t>
-      </w:r>
-      <w:r>
-        <w:rPr>
-          <w:rFonts w:ascii="Times New Roman" w:hAnsi="Times New Roman" w:cs="Times New Roman"/>
-          <w:color w:val="000000" w:themeColor="text1"/>
-          <w:sz w:val="28"/>
-          <w:szCs w:val="28"/>
-        </w:rPr>
-        <w:t xml:space="preserve"> issue is to implement an interface which is responsible for creating the font. This way we avoid having to many responsibilities in </w:t>
-      </w:r>
-      <w:proofErr w:type="spellStart"/>
-      <w:r>
-        <w:rPr>
-          <w:rFonts w:ascii="Times New Roman" w:hAnsi="Times New Roman" w:cs="Times New Roman"/>
-          <w:color w:val="000000" w:themeColor="text1"/>
-          <w:sz w:val="28"/>
-          <w:szCs w:val="28"/>
-        </w:rPr>
-        <w:t>SlideViewerComp</w:t>
-      </w:r>
-      <w:r>
-        <w:rPr>
-          <w:rFonts w:ascii="Times New Roman" w:hAnsi="Times New Roman" w:cs="Times New Roman"/>
-          <w:color w:val="000000" w:themeColor="text1"/>
-          <w:sz w:val="28"/>
-          <w:szCs w:val="28"/>
-        </w:rPr>
-        <w:t>onent</w:t>
-      </w:r>
-      <w:proofErr w:type="spellEnd"/>
-      <w:r>
-        <w:rPr>
-          <w:rFonts w:ascii="Times New Roman" w:hAnsi="Times New Roman" w:cs="Times New Roman"/>
-          <w:color w:val="000000" w:themeColor="text1"/>
-          <w:sz w:val="28"/>
-          <w:szCs w:val="28"/>
-        </w:rPr>
-        <w:t xml:space="preserve"> class.</w:t>
-      </w:r>
-    </w:p>
-    <w:p>
-      <w:pPr>
-        <w:rPr>
-          <w:rFonts w:ascii="Times New Roman" w:hAnsi="Times New Roman" w:cs="Times New Roman"/>
-          <w:color w:val="000000" w:themeColor="text1"/>
-          <w:sz w:val="28"/>
-          <w:szCs w:val="28"/>
-        </w:rPr>
-      </w:pPr>
-    </w:p>
-    <w:p>
-      <w:pPr>
-        <w:rPr>
-          <w:rFonts w:ascii="Times New Roman" w:hAnsi="Times New Roman" w:cs="Times New Roman"/>
-          <w:color w:val="000000" w:themeColor="text1"/>
-          <w:sz w:val="28"/>
-          <w:szCs w:val="28"/>
-        </w:rPr>
-      </w:pPr>
-    </w:p>
-    <w:p>
-      <w:pPr>
-        <w:rPr>
-          <w:rFonts w:ascii="Times New Roman" w:hAnsi="Times New Roman" w:cs="Times New Roman"/>
-          <w:color w:val="5B9BD5" w:themeColor="accent1"/>
-          <w:sz w:val="40"/>
-          <w:szCs w:val="40"/>
-        </w:rPr>
-      </w:pPr>
-      <w:r>
-        <w:rPr>
-          <w:rFonts w:ascii="Times New Roman" w:hAnsi="Times New Roman" w:cs="Times New Roman"/>
-          <w:color w:val="5B9BD5" w:themeColor="accent1"/>
-          <w:sz w:val="40"/>
-          <w:szCs w:val="40"/>
-        </w:rPr>
-        <w:t>Problem 5</w:t>
-      </w:r>
-      <w:r>
-        <w:rPr>
-          <w:rFonts w:ascii="Times New Roman" w:hAnsi="Times New Roman" w:cs="Times New Roman"/>
-          <w:color w:val="5B9BD5" w:themeColor="accent1"/>
-          <w:sz w:val="40"/>
-          <w:szCs w:val="40"/>
-        </w:rPr>
-        <w:t xml:space="preserve">: </w:t>
-      </w:r>
-      <w:r>
-        <w:rPr>
-          <w:rFonts w:ascii="Times New Roman" w:hAnsi="Times New Roman" w:cs="Times New Roman"/>
-          <w:color w:val="5B9BD5" w:themeColor="accent1"/>
-          <w:sz w:val="40"/>
-          <w:szCs w:val="40"/>
-        </w:rPr>
-        <w:t>Incorrect execution of the steps in Presentation</w:t>
-      </w:r>
-    </w:p>
-    <w:p>
-      <w:pPr>
-        <w:rPr>
-          <w:rFonts w:ascii="Times New Roman" w:hAnsi="Times New Roman" w:cs="Times New Roman"/>
-          <w:color w:val="5B9BD5" w:themeColor="accent1"/>
-          <w:sz w:val="40"/>
-          <w:szCs w:val="40"/>
-        </w:rPr>
-      </w:pPr>
-    </w:p>
-    <w:p>
-      <w:pPr>
-        <w:rPr>
-          <w:rFonts w:ascii="Times New Roman" w:hAnsi="Times New Roman" w:cs="Times New Roman"/>
-          <w:color w:val="000000" w:themeColor="text1"/>
-          <w:sz w:val="28"/>
-          <w:szCs w:val="28"/>
-        </w:rPr>
-      </w:pPr>
-      <w:r>
-        <w:rPr>
-          <w:rFonts w:ascii="Times New Roman" w:hAnsi="Times New Roman" w:cs="Times New Roman"/>
-          <w:color w:val="000000" w:themeColor="text1"/>
-          <w:sz w:val="28"/>
-          <w:szCs w:val="28"/>
-        </w:rPr>
-        <w:t>The</w:t>
-      </w:r>
-      <w:r>
-        <w:rPr>
-          <w:rFonts w:ascii="Times New Roman" w:hAnsi="Times New Roman" w:cs="Times New Roman"/>
-          <w:color w:val="000000" w:themeColor="text1"/>
-          <w:sz w:val="28"/>
-          <w:szCs w:val="28"/>
-        </w:rPr>
-        <w:t xml:space="preserve"> issue occurs in the Presentation class. When setting up a slide a check is being made rather if the number is different </w:t>
-      </w:r>
-      <w:proofErr w:type="spellStart"/>
-      <w:r>
-        <w:rPr>
-          <w:rFonts w:ascii="Times New Roman" w:hAnsi="Times New Roman" w:cs="Times New Roman"/>
-          <w:color w:val="000000" w:themeColor="text1"/>
-          <w:sz w:val="28"/>
-          <w:szCs w:val="28"/>
-        </w:rPr>
-        <w:t>then</w:t>
-      </w:r>
-      <w:proofErr w:type="spellEnd"/>
-      <w:r>
-        <w:rPr>
-          <w:rFonts w:ascii="Times New Roman" w:hAnsi="Times New Roman" w:cs="Times New Roman"/>
-          <w:color w:val="000000" w:themeColor="text1"/>
-          <w:sz w:val="28"/>
-          <w:szCs w:val="28"/>
-        </w:rPr>
-        <w:t xml:space="preserve"> null or not.</w:t>
-      </w:r>
-    </w:p>
-    <w:p>
-      <w:pPr>
-        <w:rPr>
-          <w:rFonts w:ascii="Times New Roman" w:hAnsi="Times New Roman" w:cs="Times New Roman"/>
-          <w:color w:val="000000" w:themeColor="text1"/>
-          <w:sz w:val="28"/>
-          <w:szCs w:val="28"/>
-        </w:rPr>
-      </w:pPr>
-      <w:r>
-        <w:rPr>
-          <w:rFonts w:ascii="Times New Roman" w:hAnsi="Times New Roman" w:cs="Times New Roman"/>
-          <w:color w:val="000000" w:themeColor="text1"/>
-          <w:sz w:val="28"/>
-          <w:szCs w:val="28"/>
-        </w:rPr>
-        <w:t xml:space="preserve">However, the order of the check is quite wrong because the </w:t>
-      </w:r>
-      <w:proofErr w:type="spellStart"/>
-      <w:r>
-        <w:rPr>
-          <w:rFonts w:ascii="Times New Roman" w:hAnsi="Times New Roman" w:cs="Times New Roman"/>
-          <w:color w:val="000000" w:themeColor="text1"/>
-          <w:sz w:val="28"/>
-          <w:szCs w:val="28"/>
-        </w:rPr>
-        <w:t>currentSlide</w:t>
-      </w:r>
-      <w:proofErr w:type="spellEnd"/>
-      <w:r>
-        <w:rPr>
-          <w:rFonts w:ascii="Times New Roman" w:hAnsi="Times New Roman" w:cs="Times New Roman"/>
-          <w:color w:val="000000" w:themeColor="text1"/>
-          <w:sz w:val="28"/>
-          <w:szCs w:val="28"/>
-        </w:rPr>
-        <w:t xml:space="preserve"> gets the number </w:t>
-      </w:r>
-      <w:r>
-        <w:rPr>
-          <w:rFonts w:ascii="Times New Roman" w:hAnsi="Times New Roman" w:cs="Times New Roman"/>
-          <w:color w:val="000000" w:themeColor="text1"/>
-          <w:sz w:val="28"/>
-          <w:szCs w:val="28"/>
-        </w:rPr>
-        <w:t xml:space="preserve">without even checking if it’s null or not. </w:t>
-      </w:r>
-    </w:p>
-    <w:p>
-      <w:pPr>
-        <w:rPr>
-          <w:rFonts w:ascii="Times New Roman" w:hAnsi="Times New Roman" w:cs="Times New Roman"/>
-          <w:color w:val="000000" w:themeColor="text1"/>
-          <w:sz w:val="28"/>
-          <w:szCs w:val="28"/>
-        </w:rPr>
-      </w:pPr>
-      <w:r>
-        <w:rPr>
-          <w:rFonts w:ascii="Times New Roman" w:hAnsi="Times New Roman" w:cs="Times New Roman"/>
-          <w:color w:val="000000" w:themeColor="text1"/>
-          <w:sz w:val="28"/>
-          <w:szCs w:val="28"/>
-        </w:rPr>
-        <w:t xml:space="preserve">The solution to this issue is to make the check and then assign the value of the </w:t>
-      </w:r>
-      <w:proofErr w:type="spellStart"/>
-      <w:r>
-        <w:rPr>
-          <w:rFonts w:ascii="Times New Roman" w:hAnsi="Times New Roman" w:cs="Times New Roman"/>
-          <w:color w:val="000000" w:themeColor="text1"/>
-          <w:sz w:val="28"/>
-          <w:szCs w:val="28"/>
-        </w:rPr>
-        <w:t>currentSlide</w:t>
-      </w:r>
-      <w:proofErr w:type="spellEnd"/>
-      <w:r>
-        <w:rPr>
-          <w:rFonts w:ascii="Times New Roman" w:hAnsi="Times New Roman" w:cs="Times New Roman"/>
-          <w:color w:val="000000" w:themeColor="text1"/>
-          <w:sz w:val="28"/>
-          <w:szCs w:val="28"/>
-        </w:rPr>
-        <w:t xml:space="preserve"> after checking if the value was null or not.</w:t>
-      </w:r>
+      <w:r>
+        <w:rPr>
+          <w:rFonts w:ascii="Times New Roman" w:hAnsi="Times New Roman" w:cs="Times New Roman"/>
+          <w:color w:val="000000" w:themeColor="text1"/>
+          <w:sz w:val="28"/>
+          <w:szCs w:val="28"/>
+        </w:rPr>
+        <w:t xml:space="preserve"> into an interface. This will only hold methods and for the maintainability it can be always implemented in a class for feature development or bug fixing.  </w:t>
+      </w:r>
+    </w:p>
+    <w:p>
+      <w:pPr>
+        <w:rPr>
+          <w:rFonts w:ascii="Times New Roman" w:hAnsi="Times New Roman" w:cs="Times New Roman"/>
+          <w:color w:val="000000" w:themeColor="text1"/>
+          <w:sz w:val="28"/>
+          <w:szCs w:val="28"/>
+        </w:rPr>
+      </w:pPr>
+      <w:r>
+        <w:rPr>
+          <w:rFonts w:ascii="Times New Roman" w:hAnsi="Times New Roman" w:cs="Times New Roman"/>
+          <w:color w:val="000000" w:themeColor="text1"/>
+          <w:sz w:val="28"/>
+          <w:szCs w:val="28"/>
+        </w:rPr>
+        <w:t>By having it as an interface there is no need to instantiate the class in order to access it’s methods.</w:t>
+      </w:r>
+    </w:p>
+    <w:p>
+      <w:pPr>
+        <w:rPr>
+          <w:rFonts w:ascii="Times New Roman" w:hAnsi="Times New Roman" w:cs="Times New Roman"/>
+          <w:color w:val="5B9BD5" w:themeColor="accent1"/>
+          <w:sz w:val="40"/>
+          <w:szCs w:val="40"/>
+        </w:rPr>
+      </w:pPr>
       <w:bookmarkStart w:id="0" w:name="_GoBack"/>
       <w:bookmarkEnd w:id="0"/>
     </w:p>
@@ -681,7 +856,7 @@
 </file>
 
 <file path=word/endnotes.xml><?xml version="1.0" encoding="utf-8"?>
-<w:endnotes xmlns:wpc="http://schemas.microsoft.com/office/word/2010/wordprocessingCanvas" xmlns:mc="http://schemas.openxmlformats.org/markup-compatibility/2006" xmlns:o="urn:schemas-microsoft-com:office:office" xmlns:r="http://schemas.openxmlformats.org/officeDocument/2006/relationships" xmlns:m="http://schemas.openxmlformats.org/officeDocument/2006/math" xmlns:v="urn:schemas-microsoft-com:vml" xmlns:wp14="http://schemas.microsoft.com/office/word/2010/wordprocessingDrawing" xmlns:wp="http://schemas.openxmlformats.org/drawingml/2006/wordprocessingDrawing" xmlns:w10="urn:schemas-microsoft-com:office:word" xmlns:w="http://schemas.openxmlformats.org/wordprocessingml/2006/main" xmlns:w14="http://schemas.microsoft.com/office/word/2010/wordml" xmlns:w15="http://schemas.microsoft.com/office/word/2012/wordml" xmlns:wpg="http://schemas.microsoft.com/office/word/2010/wordprocessingGroup" xmlns:wpi="http://schemas.microsoft.com/office/word/2010/wordprocessingInk" xmlns:wne="http://schemas.microsoft.com/office/word/2006/wordml" xmlns:wps="http://schemas.microsoft.com/office/word/2010/wordprocessingShape" mc:Ignorable="w14 w15 wp14">
+<w:endnotes xmlns:wpc="http://schemas.microsoft.com/office/word/2010/wordprocessingCanvas" xmlns:cx="http://schemas.microsoft.com/office/drawing/2014/chartex" xmlns:cx1="http://schemas.microsoft.com/office/drawing/2015/9/8/chartex" xmlns:cx2="http://schemas.microsoft.com/office/drawing/2015/10/21/chartex" xmlns:cx3="http://schemas.microsoft.com/office/drawing/2016/5/9/chartex" xmlns:cx4="http://schemas.microsoft.com/office/drawing/2016/5/10/chartex" xmlns:cx5="http://schemas.microsoft.com/office/drawing/2016/5/11/chartex" xmlns:cx6="http://schemas.microsoft.com/office/drawing/2016/5/12/chartex" xmlns:cx7="http://schemas.microsoft.com/office/drawing/2016/5/13/chartex" xmlns:cx8="http://schemas.microsoft.com/office/drawing/2016/5/14/chartex" xmlns:mc="http://schemas.openxmlformats.org/markup-compatibility/2006" xmlns:aink="http://schemas.microsoft.com/office/drawing/2016/ink" xmlns:am3d="http://schemas.microsoft.com/office/drawing/2017/model3d" xmlns:o="urn:schemas-microsoft-com:office:office" xmlns:r="http://schemas.openxmlformats.org/officeDocument/2006/relationships" xmlns:m="http://schemas.openxmlformats.org/officeDocument/2006/math" xmlns:v="urn:schemas-microsoft-com:vml" xmlns:wp14="http://schemas.microsoft.com/office/word/2010/wordprocessingDrawing" xmlns:wp="http://schemas.openxmlformats.org/drawingml/2006/wordprocessingDrawing" xmlns:w10="urn:schemas-microsoft-com:office:word" xmlns:w="http://schemas.openxmlformats.org/wordprocessingml/2006/main" xmlns:w14="http://schemas.microsoft.com/office/word/2010/wordml" xmlns:w15="http://schemas.microsoft.com/office/word/2012/wordml" xmlns:w16cid="http://schemas.microsoft.com/office/word/2016/wordml/cid" xmlns:w16se="http://schemas.microsoft.com/office/word/2015/wordml/symex" xmlns:wpg="http://schemas.microsoft.com/office/word/2010/wordprocessingGroup" xmlns:wpi="http://schemas.microsoft.com/office/word/2010/wordprocessingInk" xmlns:wne="http://schemas.microsoft.com/office/word/2006/wordml" xmlns:wps="http://schemas.microsoft.com/office/word/2010/wordprocessingShape" mc:Ignorable="w14 w15 w16se w16cid wp14">
   <w:endnote w:type="separator" w:id="-1">
     <w:p>
       <w:pPr>
@@ -706,7 +881,7 @@
 </file>
 
 <file path=word/footnotes.xml><?xml version="1.0" encoding="utf-8"?>
-<w:footnotes xmlns:wpc="http://schemas.microsoft.com/office/word/2010/wordprocessingCanvas" xmlns:mc="http://schemas.openxmlformats.org/markup-compatibility/2006" xmlns:o="urn:schemas-microsoft-com:office:office" xmlns:r="http://schemas.openxmlformats.org/officeDocument/2006/relationships" xmlns:m="http://schemas.openxmlformats.org/officeDocument/2006/math" xmlns:v="urn:schemas-microsoft-com:vml" xmlns:wp14="http://schemas.microsoft.com/office/word/2010/wordprocessingDrawing" xmlns:wp="http://schemas.openxmlformats.org/drawingml/2006/wordprocessingDrawing" xmlns:w10="urn:schemas-microsoft-com:office:word" xmlns:w="http://schemas.openxmlformats.org/wordprocessingml/2006/main" xmlns:w14="http://schemas.microsoft.com/office/word/2010/wordml" xmlns:w15="http://schemas.microsoft.com/office/word/2012/wordml" xmlns:wpg="http://schemas.microsoft.com/office/word/2010/wordprocessingGroup" xmlns:wpi="http://schemas.microsoft.com/office/word/2010/wordprocessingInk" xmlns:wne="http://schemas.microsoft.com/office/word/2006/wordml" xmlns:wps="http://schemas.microsoft.com/office/word/2010/wordprocessingShape" mc:Ignorable="w14 w15 wp14">
+<w:footnotes xmlns:wpc="http://schemas.microsoft.com/office/word/2010/wordprocessingCanvas" xmlns:cx="http://schemas.microsoft.com/office/drawing/2014/chartex" xmlns:cx1="http://schemas.microsoft.com/office/drawing/2015/9/8/chartex" xmlns:cx2="http://schemas.microsoft.com/office/drawing/2015/10/21/chartex" xmlns:cx3="http://schemas.microsoft.com/office/drawing/2016/5/9/chartex" xmlns:cx4="http://schemas.microsoft.com/office/drawing/2016/5/10/chartex" xmlns:cx5="http://schemas.microsoft.com/office/drawing/2016/5/11/chartex" xmlns:cx6="http://schemas.microsoft.com/office/drawing/2016/5/12/chartex" xmlns:cx7="http://schemas.microsoft.com/office/drawing/2016/5/13/chartex" xmlns:cx8="http://schemas.microsoft.com/office/drawing/2016/5/14/chartex" xmlns:mc="http://schemas.openxmlformats.org/markup-compatibility/2006" xmlns:aink="http://schemas.microsoft.com/office/drawing/2016/ink" xmlns:am3d="http://schemas.microsoft.com/office/drawing/2017/model3d" xmlns:o="urn:schemas-microsoft-com:office:office" xmlns:r="http://schemas.openxmlformats.org/officeDocument/2006/relationships" xmlns:m="http://schemas.openxmlformats.org/officeDocument/2006/math" xmlns:v="urn:schemas-microsoft-com:vml" xmlns:wp14="http://schemas.microsoft.com/office/word/2010/wordprocessingDrawing" xmlns:wp="http://schemas.openxmlformats.org/drawingml/2006/wordprocessingDrawing" xmlns:w10="urn:schemas-microsoft-com:office:word" xmlns:w="http://schemas.openxmlformats.org/wordprocessingml/2006/main" xmlns:w14="http://schemas.microsoft.com/office/word/2010/wordml" xmlns:w15="http://schemas.microsoft.com/office/word/2012/wordml" xmlns:w16cid="http://schemas.microsoft.com/office/word/2016/wordml/cid" xmlns:w16se="http://schemas.microsoft.com/office/word/2015/wordml/symex" xmlns:wpg="http://schemas.microsoft.com/office/word/2010/wordprocessingGroup" xmlns:wpi="http://schemas.microsoft.com/office/word/2010/wordprocessingInk" xmlns:wne="http://schemas.microsoft.com/office/word/2006/wordml" xmlns:wps="http://schemas.microsoft.com/office/word/2010/wordprocessingShape" mc:Ignorable="w14 w15 w16se w16cid wp14">
   <w:footnote w:type="separator" w:id="-1">
     <w:p>
       <w:pPr>
@@ -731,24 +906,14 @@
 </file>
 
 <file path=word/header1.xml><?xml version="1.0" encoding="utf-8"?>
-<w:hdr xmlns:wpc="http://schemas.microsoft.com/office/word/2010/wordprocessingCanvas" xmlns:mc="http://schemas.openxmlformats.org/markup-compatibility/2006" xmlns:o="urn:schemas-microsoft-com:office:office" xmlns:r="http://schemas.openxmlformats.org/officeDocument/2006/relationships" xmlns:m="http://schemas.openxmlformats.org/officeDocument/2006/math" xmlns:v="urn:schemas-microsoft-com:vml" xmlns:wp14="http://schemas.microsoft.com/office/word/2010/wordprocessingDrawing" xmlns:wp="http://schemas.openxmlformats.org/drawingml/2006/wordprocessingDrawing" xmlns:w10="urn:schemas-microsoft-com:office:word" xmlns:w="http://schemas.openxmlformats.org/wordprocessingml/2006/main" xmlns:w14="http://schemas.microsoft.com/office/word/2010/wordml" xmlns:w15="http://schemas.microsoft.com/office/word/2012/wordml" xmlns:wpg="http://schemas.microsoft.com/office/word/2010/wordprocessingGroup" xmlns:wpi="http://schemas.microsoft.com/office/word/2010/wordprocessingInk" xmlns:wne="http://schemas.microsoft.com/office/word/2006/wordml" xmlns:wps="http://schemas.microsoft.com/office/word/2010/wordprocessingShape" mc:Ignorable="w14 w15 wp14">
+<w:hdr xmlns:wpc="http://schemas.microsoft.com/office/word/2010/wordprocessingCanvas" xmlns:cx="http://schemas.microsoft.com/office/drawing/2014/chartex" xmlns:cx1="http://schemas.microsoft.com/office/drawing/2015/9/8/chartex" xmlns:cx2="http://schemas.microsoft.com/office/drawing/2015/10/21/chartex" xmlns:cx3="http://schemas.microsoft.com/office/drawing/2016/5/9/chartex" xmlns:cx4="http://schemas.microsoft.com/office/drawing/2016/5/10/chartex" xmlns:cx5="http://schemas.microsoft.com/office/drawing/2016/5/11/chartex" xmlns:cx6="http://schemas.microsoft.com/office/drawing/2016/5/12/chartex" xmlns:cx7="http://schemas.microsoft.com/office/drawing/2016/5/13/chartex" xmlns:cx8="http://schemas.microsoft.com/office/drawing/2016/5/14/chartex" xmlns:mc="http://schemas.openxmlformats.org/markup-compatibility/2006" xmlns:aink="http://schemas.microsoft.com/office/drawing/2016/ink" xmlns:am3d="http://schemas.microsoft.com/office/drawing/2017/model3d" xmlns:o="urn:schemas-microsoft-com:office:office" xmlns:r="http://schemas.openxmlformats.org/officeDocument/2006/relationships" xmlns:m="http://schemas.openxmlformats.org/officeDocument/2006/math" xmlns:v="urn:schemas-microsoft-com:vml" xmlns:wp14="http://schemas.microsoft.com/office/word/2010/wordprocessingDrawing" xmlns:wp="http://schemas.openxmlformats.org/drawingml/2006/wordprocessingDrawing" xmlns:w10="urn:schemas-microsoft-com:office:word" xmlns:w="http://schemas.openxmlformats.org/wordprocessingml/2006/main" xmlns:w14="http://schemas.microsoft.com/office/word/2010/wordml" xmlns:w15="http://schemas.microsoft.com/office/word/2012/wordml" xmlns:w16cid="http://schemas.microsoft.com/office/word/2016/wordml/cid" xmlns:w16se="http://schemas.microsoft.com/office/word/2015/wordml/symex" xmlns:wpg="http://schemas.microsoft.com/office/word/2010/wordprocessingGroup" xmlns:wpi="http://schemas.microsoft.com/office/word/2010/wordprocessingInk" xmlns:wne="http://schemas.microsoft.com/office/word/2006/wordml" xmlns:wps="http://schemas.microsoft.com/office/word/2010/wordprocessingShape" mc:Ignorable="w14 w15 w16se w16cid wp14">
   <w:p>
     <w:pPr>
       <w:pStyle w:val="Header"/>
     </w:pPr>
-    <w:proofErr w:type="spellStart"/>
     <w:r>
-      <w:t>Teodor</w:t>
+      <w:t>Teodor Folea</w:t>
     </w:r>
-    <w:proofErr w:type="spellEnd"/>
-    <w:r>
-      <w:t xml:space="preserve"> </w:t>
-    </w:r>
-    <w:proofErr w:type="spellStart"/>
-    <w:r>
-      <w:t>Folea</w:t>
-    </w:r>
-    <w:proofErr w:type="spellEnd"/>
   </w:p>
   <w:p>
     <w:pPr>
@@ -788,7 +953,7 @@
 </file>
 
 <file path=word/styles.xml><?xml version="1.0" encoding="utf-8"?>
-<w:styles xmlns:mc="http://schemas.openxmlformats.org/markup-compatibility/2006" xmlns:r="http://schemas.openxmlformats.org/officeDocument/2006/relationships" xmlns:w="http://schemas.openxmlformats.org/wordprocessingml/2006/main" xmlns:w14="http://schemas.microsoft.com/office/word/2010/wordml" xmlns:w15="http://schemas.microsoft.com/office/word/2012/wordml" mc:Ignorable="w14 w15">
+<w:styles xmlns:mc="http://schemas.openxmlformats.org/markup-compatibility/2006" xmlns:r="http://schemas.openxmlformats.org/officeDocument/2006/relationships" xmlns:w="http://schemas.openxmlformats.org/wordprocessingml/2006/main" xmlns:w14="http://schemas.microsoft.com/office/word/2010/wordml" xmlns:w15="http://schemas.microsoft.com/office/word/2012/wordml" xmlns:w16cid="http://schemas.microsoft.com/office/word/2016/wordml/cid" xmlns:w16se="http://schemas.microsoft.com/office/word/2015/wordml/symex" mc:Ignorable="w14 w15 w16se w16cid">
   <w:docDefaults>
     <w:rPrDefault>
       <w:rPr>
@@ -804,7 +969,7 @@
       </w:pPr>
     </w:pPrDefault>
   </w:docDefaults>
-  <w:latentStyles w:defLockedState="0" w:defUIPriority="99" w:defSemiHidden="0" w:defUnhideWhenUsed="0" w:defQFormat="0" w:count="371">
+  <w:latentStyles w:defLockedState="0" w:defUIPriority="99" w:defSemiHidden="0" w:defUnhideWhenUsed="0" w:defQFormat="0" w:count="376">
     <w:lsdException w:name="Normal" w:uiPriority="0" w:qFormat="1"/>
     <w:lsdException w:name="heading 1" w:uiPriority="9" w:qFormat="1"/>
     <w:lsdException w:name="heading 2" w:semiHidden="1" w:uiPriority="9" w:unhideWhenUsed="1" w:qFormat="1"/>
@@ -910,7 +1075,6 @@
     <w:lsdException w:name="HTML Sample" w:semiHidden="1" w:unhideWhenUsed="1"/>
     <w:lsdException w:name="HTML Typewriter" w:semiHidden="1" w:unhideWhenUsed="1"/>
     <w:lsdException w:name="HTML Variable" w:semiHidden="1" w:unhideWhenUsed="1"/>
-    <w:lsdException w:name="Normal Table" w:semiHidden="1" w:unhideWhenUsed="1"/>
     <w:lsdException w:name="annotation subject" w:semiHidden="1" w:unhideWhenUsed="1"/>
     <w:lsdException w:name="No List" w:semiHidden="1" w:unhideWhenUsed="1"/>
     <w:lsdException w:name="Outline List 1" w:semiHidden="1" w:unhideWhenUsed="1"/>
@@ -953,11 +1117,8 @@
     <w:lsdException w:name="Table Contemporary" w:semiHidden="1" w:unhideWhenUsed="1"/>
     <w:lsdException w:name="Table Elegant" w:semiHidden="1" w:unhideWhenUsed="1"/>
     <w:lsdException w:name="Table Professional" w:semiHidden="1" w:unhideWhenUsed="1"/>
-    <w:lsdException w:name="Table Subtle 1" w:semiHidden="1" w:unhideWhenUsed="1"/>
     <w:lsdException w:name="Table Subtle 2" w:semiHidden="1" w:unhideWhenUsed="1"/>
     <w:lsdException w:name="Table Web 1" w:semiHidden="1" w:unhideWhenUsed="1"/>
-    <w:lsdException w:name="Table Web 2" w:semiHidden="1" w:unhideWhenUsed="1"/>
-    <w:lsdException w:name="Table Web 3" w:semiHidden="1" w:unhideWhenUsed="1"/>
     <w:lsdException w:name="Balloon Text" w:semiHidden="1" w:unhideWhenUsed="1"/>
     <w:lsdException w:name="Table Grid" w:uiPriority="39"/>
     <w:lsdException w:name="Table Theme" w:semiHidden="1" w:unhideWhenUsed="1"/>
@@ -1176,6 +1337,11 @@
     <w:lsdException w:name="List Table 5 Dark Accent 6" w:uiPriority="50"/>
     <w:lsdException w:name="List Table 6 Colorful Accent 6" w:uiPriority="51"/>
     <w:lsdException w:name="List Table 7 Colorful Accent 6" w:uiPriority="52"/>
+    <w:lsdException w:name="Mention" w:semiHidden="1" w:unhideWhenUsed="1"/>
+    <w:lsdException w:name="Smart Hyperlink" w:semiHidden="1" w:unhideWhenUsed="1"/>
+    <w:lsdException w:name="Hashtag" w:semiHidden="1" w:unhideWhenUsed="1"/>
+    <w:lsdException w:name="Unresolved Mention" w:semiHidden="1" w:unhideWhenUsed="1"/>
+    <w:lsdException w:name="Smart Link" w:semiHidden="1" w:unhideWhenUsed="1"/>
   </w:latentStyles>
   <w:style w:type="paragraph" w:default="1" w:styleId="Normal">
     <w:name w:val="Normal"/>

</xml_diff>

<commit_message>
XML Acessor and Menu UML update
</commit_message>
<xml_diff>
--- a/Diagrams/Report/JaberPointReport.docx
+++ b/Diagrams/Report/JaberPointReport.docx
@@ -1,6 +1,6 @@
 
 <file path=word/document.xml><?xml version="1.0" encoding="utf-8"?>
-<w:document xmlns:wpc="http://schemas.microsoft.com/office/word/2010/wordprocessingCanvas" xmlns:cx="http://schemas.microsoft.com/office/drawing/2014/chartex" xmlns:cx1="http://schemas.microsoft.com/office/drawing/2015/9/8/chartex" xmlns:cx2="http://schemas.microsoft.com/office/drawing/2015/10/21/chartex" xmlns:cx3="http://schemas.microsoft.com/office/drawing/2016/5/9/chartex" xmlns:cx4="http://schemas.microsoft.com/office/drawing/2016/5/10/chartex" xmlns:cx5="http://schemas.microsoft.com/office/drawing/2016/5/11/chartex" xmlns:cx6="http://schemas.microsoft.com/office/drawing/2016/5/12/chartex" xmlns:cx7="http://schemas.microsoft.com/office/drawing/2016/5/13/chartex" xmlns:cx8="http://schemas.microsoft.com/office/drawing/2016/5/14/chartex" xmlns:mc="http://schemas.openxmlformats.org/markup-compatibility/2006" xmlns:aink="http://schemas.microsoft.com/office/drawing/2016/ink" xmlns:am3d="http://schemas.microsoft.com/office/drawing/2017/model3d" xmlns:o="urn:schemas-microsoft-com:office:office" xmlns:r="http://schemas.openxmlformats.org/officeDocument/2006/relationships" xmlns:m="http://schemas.openxmlformats.org/officeDocument/2006/math" xmlns:v="urn:schemas-microsoft-com:vml" xmlns:wp14="http://schemas.microsoft.com/office/word/2010/wordprocessingDrawing" xmlns:wp="http://schemas.openxmlformats.org/drawingml/2006/wordprocessingDrawing" xmlns:w10="urn:schemas-microsoft-com:office:word" xmlns:w="http://schemas.openxmlformats.org/wordprocessingml/2006/main" xmlns:w14="http://schemas.microsoft.com/office/word/2010/wordml" xmlns:w15="http://schemas.microsoft.com/office/word/2012/wordml" xmlns:w16cid="http://schemas.microsoft.com/office/word/2016/wordml/cid" xmlns:w16se="http://schemas.microsoft.com/office/word/2015/wordml/symex" xmlns:wpg="http://schemas.microsoft.com/office/word/2010/wordprocessingGroup" xmlns:wpi="http://schemas.microsoft.com/office/word/2010/wordprocessingInk" xmlns:wne="http://schemas.microsoft.com/office/word/2006/wordml" xmlns:wps="http://schemas.microsoft.com/office/word/2010/wordprocessingShape" mc:Ignorable="w14 w15 w16se w16cid wp14">
+<w:document xmlns:wpc="http://schemas.microsoft.com/office/word/2010/wordprocessingCanvas" xmlns:cx="http://schemas.microsoft.com/office/drawing/2014/chartex" xmlns:cx1="http://schemas.microsoft.com/office/drawing/2015/9/8/chartex" xmlns:cx2="http://schemas.microsoft.com/office/drawing/2015/10/21/chartex" xmlns:cx3="http://schemas.microsoft.com/office/drawing/2016/5/9/chartex" xmlns:cx4="http://schemas.microsoft.com/office/drawing/2016/5/10/chartex" xmlns:cx5="http://schemas.microsoft.com/office/drawing/2016/5/11/chartex" xmlns:cx6="http://schemas.microsoft.com/office/drawing/2016/5/12/chartex" xmlns:cx7="http://schemas.microsoft.com/office/drawing/2016/5/13/chartex" xmlns:cx8="http://schemas.microsoft.com/office/drawing/2016/5/14/chartex" xmlns:mc="http://schemas.openxmlformats.org/markup-compatibility/2006" xmlns:aink="http://schemas.microsoft.com/office/drawing/2016/ink" xmlns:am3d="http://schemas.microsoft.com/office/drawing/2017/model3d" xmlns:o="urn:schemas-microsoft-com:office:office" xmlns:r="http://schemas.openxmlformats.org/officeDocument/2006/relationships" xmlns:m="http://schemas.openxmlformats.org/officeDocument/2006/math" xmlns:v="urn:schemas-microsoft-com:vml" xmlns:wp14="http://schemas.microsoft.com/office/word/2010/wordprocessingDrawing" xmlns:wp="http://schemas.openxmlformats.org/drawingml/2006/wordprocessingDrawing" xmlns:w10="urn:schemas-microsoft-com:office:word" xmlns:w="http://schemas.openxmlformats.org/wordprocessingml/2006/main" xmlns:w14="http://schemas.microsoft.com/office/word/2010/wordml" xmlns:w15="http://schemas.microsoft.com/office/word/2012/wordml" xmlns:w16cex="http://schemas.microsoft.com/office/word/2018/wordml/cex" xmlns:w16cid="http://schemas.microsoft.com/office/word/2016/wordml/cid" xmlns:w16="http://schemas.microsoft.com/office/word/2018/wordml" xmlns:w16se="http://schemas.microsoft.com/office/word/2015/wordml/symex" xmlns:wpg="http://schemas.microsoft.com/office/word/2010/wordprocessingGroup" xmlns:wpi="http://schemas.microsoft.com/office/word/2010/wordprocessingInk" xmlns:wne="http://schemas.microsoft.com/office/word/2006/wordml" xmlns:wps="http://schemas.microsoft.com/office/word/2010/wordprocessingShape" mc:Ignorable="w14 w15 w16se w16cid w16 w16cex wp14">
   <w:body>
     <w:p/>
     <w:p/>
@@ -98,221 +98,45 @@
           <w:sz w:val="28"/>
           <w:szCs w:val="28"/>
         </w:rPr>
-        <w:t xml:space="preserve">In order to tackle this issue a check has been made in order to verify the number input it. </w:t>
-      </w:r>
-    </w:p>
-    <w:p>
-      <w:pPr>
-        <w:rPr>
-          <w:rFonts w:ascii="Times New Roman" w:hAnsi="Times New Roman" w:cs="Times New Roman"/>
-          <w:sz w:val="28"/>
-          <w:szCs w:val="28"/>
-        </w:rPr>
-      </w:pPr>
-    </w:p>
-    <w:p>
-      <w:pPr>
-        <w:rPr>
-          <w:rFonts w:ascii="Times New Roman" w:hAnsi="Times New Roman" w:cs="Times New Roman"/>
-          <w:color w:val="5B9BD5" w:themeColor="accent1"/>
-          <w:sz w:val="40"/>
-          <w:szCs w:val="40"/>
-        </w:rPr>
-      </w:pPr>
-      <w:r>
-        <w:rPr>
-          <w:rFonts w:ascii="Times New Roman" w:hAnsi="Times New Roman" w:cs="Times New Roman"/>
-          <w:color w:val="5B9BD5" w:themeColor="accent1"/>
-          <w:sz w:val="40"/>
-          <w:szCs w:val="40"/>
-        </w:rPr>
-        <w:t>Problem 2: Save Functionality</w:t>
-      </w:r>
-    </w:p>
-    <w:p>
-      <w:pPr>
-        <w:rPr>
-          <w:rFonts w:ascii="Times New Roman" w:hAnsi="Times New Roman" w:cs="Times New Roman"/>
-          <w:sz w:val="28"/>
-          <w:szCs w:val="28"/>
-        </w:rPr>
-      </w:pPr>
-      <w:r>
-        <w:rPr>
-          <w:rFonts w:ascii="Times New Roman" w:hAnsi="Times New Roman" w:cs="Times New Roman"/>
-          <w:sz w:val="28"/>
-          <w:szCs w:val="28"/>
-        </w:rPr>
-        <w:t xml:space="preserve">This problem occurs when we try to save. The functionality behaves weirdly. The presentation gets saved, but we cannot add a different instance of a presentation with a different name. </w:t>
-      </w:r>
-    </w:p>
-    <w:p>
-      <w:pPr>
-        <w:rPr>
-          <w:rFonts w:ascii="Times New Roman" w:hAnsi="Times New Roman" w:cs="Times New Roman"/>
-          <w:sz w:val="28"/>
-          <w:szCs w:val="28"/>
-        </w:rPr>
-      </w:pPr>
-      <w:r>
-        <w:rPr>
-          <w:rFonts w:ascii="Times New Roman" w:hAnsi="Times New Roman" w:cs="Times New Roman"/>
-          <w:sz w:val="28"/>
-          <w:szCs w:val="28"/>
-        </w:rPr>
-        <w:t>The program has a hard coded value which prevents us from saving the presentation.</w:t>
-      </w:r>
-    </w:p>
-    <w:p>
-      <w:pPr>
-        <w:rPr>
-          <w:rFonts w:ascii="Times New Roman" w:hAnsi="Times New Roman" w:cs="Times New Roman"/>
-          <w:sz w:val="28"/>
-          <w:szCs w:val="28"/>
-        </w:rPr>
-      </w:pPr>
-      <w:r>
-        <w:rPr>
-          <w:rFonts w:ascii="Times New Roman" w:hAnsi="Times New Roman" w:cs="Times New Roman"/>
-          <w:sz w:val="28"/>
-          <w:szCs w:val="28"/>
-        </w:rPr>
-        <w:t>The issue was fixed by adding the option to save presentation under different names for as many times we want.</w:t>
-      </w:r>
-    </w:p>
-    <w:p>
-      <w:pPr>
-        <w:rPr>
-          <w:rFonts w:ascii="Times New Roman" w:hAnsi="Times New Roman" w:cs="Times New Roman"/>
-          <w:sz w:val="28"/>
-          <w:szCs w:val="28"/>
-        </w:rPr>
-      </w:pPr>
-    </w:p>
-    <w:p>
-      <w:pPr>
-        <w:rPr>
-          <w:rFonts w:ascii="Times New Roman" w:hAnsi="Times New Roman" w:cs="Times New Roman"/>
-          <w:color w:val="5B9BD5" w:themeColor="accent1"/>
-          <w:sz w:val="40"/>
-          <w:szCs w:val="40"/>
-        </w:rPr>
-      </w:pPr>
-      <w:r>
-        <w:rPr>
-          <w:rFonts w:ascii="Times New Roman" w:hAnsi="Times New Roman" w:cs="Times New Roman"/>
-          <w:color w:val="5B9BD5" w:themeColor="accent1"/>
-          <w:sz w:val="40"/>
-          <w:szCs w:val="40"/>
-        </w:rPr>
-        <w:t>Problem 3: Open Functionality</w:t>
-      </w:r>
-    </w:p>
-    <w:p>
-      <w:pPr>
-        <w:rPr>
-          <w:rFonts w:ascii="Times New Roman" w:hAnsi="Times New Roman" w:cs="Times New Roman"/>
-          <w:color w:val="000000" w:themeColor="text1"/>
-          <w:sz w:val="28"/>
-          <w:szCs w:val="28"/>
-        </w:rPr>
-      </w:pPr>
-      <w:r>
-        <w:rPr>
-          <w:rFonts w:ascii="Times New Roman" w:hAnsi="Times New Roman" w:cs="Times New Roman"/>
-          <w:color w:val="000000" w:themeColor="text1"/>
-          <w:sz w:val="28"/>
-          <w:szCs w:val="28"/>
-        </w:rPr>
-        <w:t>The problem occurs when accessing the open function from Menu Controller. While pressing the Open button a basic presentation is being displayed. However, by looking at the code we observe that no matter what we this demo presentation will always be display.</w:t>
-      </w:r>
-    </w:p>
-    <w:p>
-      <w:pPr>
-        <w:rPr>
-          <w:rFonts w:ascii="Times New Roman" w:hAnsi="Times New Roman" w:cs="Times New Roman"/>
-          <w:color w:val="000000" w:themeColor="text1"/>
-          <w:sz w:val="28"/>
-          <w:szCs w:val="28"/>
-        </w:rPr>
-      </w:pPr>
-      <w:r>
-        <w:rPr>
-          <w:rFonts w:ascii="Times New Roman" w:hAnsi="Times New Roman" w:cs="Times New Roman"/>
-          <w:color w:val="000000" w:themeColor="text1"/>
-          <w:sz w:val="28"/>
-          <w:szCs w:val="28"/>
-        </w:rPr>
-        <w:t>In order to fix this issue a dynamic way had to be discovered that can open any xml file</w:t>
-      </w:r>
-    </w:p>
-    <w:p>
-      <w:pPr>
-        <w:rPr>
-          <w:rFonts w:ascii="Times New Roman" w:hAnsi="Times New Roman" w:cs="Times New Roman"/>
-          <w:color w:val="5B9BD5" w:themeColor="accent1"/>
-          <w:sz w:val="40"/>
-          <w:szCs w:val="40"/>
-        </w:rPr>
-      </w:pPr>
-    </w:p>
-    <w:p>
-      <w:pPr>
-        <w:rPr>
-          <w:rFonts w:ascii="Times New Roman" w:hAnsi="Times New Roman" w:cs="Times New Roman"/>
-          <w:sz w:val="28"/>
-          <w:szCs w:val="28"/>
-        </w:rPr>
-      </w:pPr>
-    </w:p>
-    <w:p>
-      <w:pPr>
-        <w:rPr>
-          <w:rFonts w:ascii="Times New Roman" w:hAnsi="Times New Roman" w:cs="Times New Roman"/>
-          <w:sz w:val="28"/>
-          <w:szCs w:val="28"/>
-        </w:rPr>
-      </w:pPr>
-    </w:p>
-    <w:p>
-      <w:pPr>
-        <w:rPr>
-          <w:rFonts w:ascii="Times New Roman" w:hAnsi="Times New Roman" w:cs="Times New Roman"/>
-          <w:color w:val="5B9BD5" w:themeColor="accent1"/>
-          <w:sz w:val="40"/>
-          <w:szCs w:val="40"/>
-        </w:rPr>
-      </w:pPr>
-      <w:r>
-        <w:rPr>
-          <w:rFonts w:ascii="Times New Roman" w:hAnsi="Times New Roman" w:cs="Times New Roman"/>
-          <w:color w:val="5B9BD5" w:themeColor="accent1"/>
-          <w:sz w:val="40"/>
-          <w:szCs w:val="40"/>
-        </w:rPr>
-        <w:t xml:space="preserve">Problem 4: Creating fonts in </w:t>
-      </w:r>
-      <w:proofErr w:type="spellStart"/>
-      <w:r>
-        <w:rPr>
-          <w:rFonts w:ascii="Times New Roman" w:hAnsi="Times New Roman" w:cs="Times New Roman"/>
-          <w:color w:val="5B9BD5" w:themeColor="accent1"/>
-          <w:sz w:val="40"/>
-          <w:szCs w:val="40"/>
-        </w:rPr>
-        <w:t>SlideViewerComponent</w:t>
-      </w:r>
-      <w:proofErr w:type="spellEnd"/>
-    </w:p>
-    <w:p>
-      <w:pPr>
-        <w:rPr>
-          <w:rFonts w:ascii="Times New Roman" w:hAnsi="Times New Roman" w:cs="Times New Roman"/>
-          <w:color w:val="000000" w:themeColor="text1"/>
-          <w:sz w:val="28"/>
-          <w:szCs w:val="28"/>
-        </w:rPr>
-      </w:pPr>
+        <w:t>In order to tackle this issue a check has been made in order to verify the number input it.</w:t>
+      </w:r>
+    </w:p>
+    <w:p>
+      <w:pPr>
+        <w:rPr>
+          <w:rFonts w:ascii="Times New Roman" w:hAnsi="Times New Roman" w:cs="Times New Roman"/>
+          <w:color w:val="5B9BD5" w:themeColor="accent1"/>
+          <w:sz w:val="40"/>
+          <w:szCs w:val="40"/>
+        </w:rPr>
+      </w:pPr>
+      <w:r>
+        <w:rPr>
+          <w:rFonts w:ascii="Times New Roman" w:hAnsi="Times New Roman" w:cs="Times New Roman"/>
+          <w:color w:val="5B9BD5" w:themeColor="accent1"/>
+          <w:sz w:val="40"/>
+          <w:szCs w:val="40"/>
+        </w:rPr>
+        <w:t xml:space="preserve">Problem </w:t>
+      </w:r>
+      <w:r>
+        <w:rPr>
+          <w:rFonts w:ascii="Times New Roman" w:hAnsi="Times New Roman" w:cs="Times New Roman"/>
+          <w:color w:val="5B9BD5" w:themeColor="accent1"/>
+          <w:sz w:val="40"/>
+          <w:szCs w:val="40"/>
+        </w:rPr>
+        <w:t>2</w:t>
+      </w:r>
+      <w:r>
+        <w:rPr>
+          <w:rFonts w:ascii="Times New Roman" w:hAnsi="Times New Roman" w:cs="Times New Roman"/>
+          <w:color w:val="5B9BD5" w:themeColor="accent1"/>
+          <w:sz w:val="40"/>
+          <w:szCs w:val="40"/>
+        </w:rPr>
+        <w:t>: Creating fonts in SlideViewerComponent</w:t>
+      </w:r>
     </w:p>
     <w:p>
       <w:pPr>
@@ -339,27 +163,7 @@
           <w:sz w:val="28"/>
           <w:szCs w:val="28"/>
         </w:rPr>
-        <w:t xml:space="preserve"> issue relies in </w:t>
-      </w:r>
-      <w:proofErr w:type="spellStart"/>
-      <w:r>
-        <w:rPr>
-          <w:rFonts w:ascii="Times New Roman" w:hAnsi="Times New Roman" w:cs="Times New Roman"/>
-          <w:color w:val="000000" w:themeColor="text1"/>
-          <w:sz w:val="28"/>
-          <w:szCs w:val="28"/>
-        </w:rPr>
-        <w:t>SlideViewerComponent</w:t>
-      </w:r>
-      <w:proofErr w:type="spellEnd"/>
-      <w:r>
-        <w:rPr>
-          <w:rFonts w:ascii="Times New Roman" w:hAnsi="Times New Roman" w:cs="Times New Roman"/>
-          <w:color w:val="000000" w:themeColor="text1"/>
-          <w:sz w:val="28"/>
-          <w:szCs w:val="28"/>
-        </w:rPr>
-        <w:t xml:space="preserve"> class. The class is also responsible for creating a font which is used </w:t>
+        <w:t xml:space="preserve"> issue relies in SlideViewerComponent class. The class is also responsible for creating a font which is used </w:t>
       </w:r>
       <w:r>
         <w:rPr>
@@ -405,86 +209,54 @@
           <w:sz w:val="28"/>
           <w:szCs w:val="28"/>
         </w:rPr>
-        <w:t xml:space="preserve"> issue is to implement an interface which is responsible for creating the font. This way we avoid having to many responsibilities in </w:t>
-      </w:r>
-      <w:proofErr w:type="spellStart"/>
-      <w:r>
-        <w:rPr>
-          <w:rFonts w:ascii="Times New Roman" w:hAnsi="Times New Roman" w:cs="Times New Roman"/>
-          <w:color w:val="000000" w:themeColor="text1"/>
-          <w:sz w:val="28"/>
-          <w:szCs w:val="28"/>
-        </w:rPr>
-        <w:t>SlideViewerComp</w:t>
-      </w:r>
-      <w:r>
-        <w:rPr>
-          <w:rFonts w:ascii="Times New Roman" w:hAnsi="Times New Roman" w:cs="Times New Roman"/>
-          <w:color w:val="000000" w:themeColor="text1"/>
-          <w:sz w:val="28"/>
-          <w:szCs w:val="28"/>
-        </w:rPr>
-        <w:t>onent</w:t>
-      </w:r>
-      <w:proofErr w:type="spellEnd"/>
-      <w:r>
-        <w:rPr>
-          <w:rFonts w:ascii="Times New Roman" w:hAnsi="Times New Roman" w:cs="Times New Roman"/>
-          <w:color w:val="000000" w:themeColor="text1"/>
-          <w:sz w:val="28"/>
-          <w:szCs w:val="28"/>
-        </w:rPr>
-        <w:t xml:space="preserve"> class.</w:t>
-      </w:r>
-    </w:p>
-    <w:p>
-      <w:pPr>
-        <w:rPr>
-          <w:rFonts w:ascii="Times New Roman" w:hAnsi="Times New Roman" w:cs="Times New Roman"/>
-          <w:color w:val="000000" w:themeColor="text1"/>
-          <w:sz w:val="28"/>
-          <w:szCs w:val="28"/>
-        </w:rPr>
-      </w:pPr>
-    </w:p>
-    <w:p>
-      <w:pPr>
-        <w:rPr>
-          <w:rFonts w:ascii="Times New Roman" w:hAnsi="Times New Roman" w:cs="Times New Roman"/>
-          <w:color w:val="000000" w:themeColor="text1"/>
-          <w:sz w:val="28"/>
-          <w:szCs w:val="28"/>
-        </w:rPr>
-      </w:pPr>
-    </w:p>
-    <w:p>
-      <w:pPr>
-        <w:rPr>
-          <w:rFonts w:ascii="Times New Roman" w:hAnsi="Times New Roman" w:cs="Times New Roman"/>
-          <w:color w:val="5B9BD5" w:themeColor="accent1"/>
-          <w:sz w:val="40"/>
-          <w:szCs w:val="40"/>
-        </w:rPr>
-      </w:pPr>
-      <w:r>
-        <w:rPr>
-          <w:rFonts w:ascii="Times New Roman" w:hAnsi="Times New Roman" w:cs="Times New Roman"/>
-          <w:color w:val="5B9BD5" w:themeColor="accent1"/>
-          <w:sz w:val="40"/>
-          <w:szCs w:val="40"/>
-        </w:rPr>
-        <w:t>Problem 5: Incorrect execution of the steps in Presentation</w:t>
-      </w:r>
-    </w:p>
-    <w:p>
-      <w:pPr>
-        <w:rPr>
-          <w:rFonts w:ascii="Times New Roman" w:hAnsi="Times New Roman" w:cs="Times New Roman"/>
-          <w:color w:val="5B9BD5" w:themeColor="accent1"/>
-          <w:sz w:val="40"/>
-          <w:szCs w:val="40"/>
-        </w:rPr>
-      </w:pPr>
+        <w:t xml:space="preserve"> issue is to implement an interface which is responsible for creating the font. This way we avoid having to many responsibilities in SlideViewerComp</w:t>
+      </w:r>
+      <w:r>
+        <w:rPr>
+          <w:rFonts w:ascii="Times New Roman" w:hAnsi="Times New Roman" w:cs="Times New Roman"/>
+          <w:color w:val="000000" w:themeColor="text1"/>
+          <w:sz w:val="28"/>
+          <w:szCs w:val="28"/>
+        </w:rPr>
+        <w:t>onent class.</w:t>
+      </w:r>
+    </w:p>
+    <w:p>
+      <w:pPr>
+        <w:rPr>
+          <w:rFonts w:ascii="Times New Roman" w:hAnsi="Times New Roman" w:cs="Times New Roman"/>
+          <w:color w:val="5B9BD5" w:themeColor="accent1"/>
+          <w:sz w:val="40"/>
+          <w:szCs w:val="40"/>
+        </w:rPr>
+      </w:pPr>
+      <w:r>
+        <w:rPr>
+          <w:rFonts w:ascii="Times New Roman" w:hAnsi="Times New Roman" w:cs="Times New Roman"/>
+          <w:color w:val="5B9BD5" w:themeColor="accent1"/>
+          <w:sz w:val="40"/>
+          <w:szCs w:val="40"/>
+        </w:rPr>
+        <w:t xml:space="preserve">Problem </w:t>
+      </w:r>
+      <w:r>
+        <w:rPr>
+          <w:rFonts w:ascii="Times New Roman" w:hAnsi="Times New Roman" w:cs="Times New Roman"/>
+          <w:color w:val="5B9BD5" w:themeColor="accent1"/>
+          <w:sz w:val="40"/>
+          <w:szCs w:val="40"/>
+        </w:rPr>
+        <w:t>3</w:t>
+      </w:r>
+      <w:r>
+        <w:rPr>
+          <w:rFonts w:ascii="Times New Roman" w:hAnsi="Times New Roman" w:cs="Times New Roman"/>
+          <w:color w:val="5B9BD5" w:themeColor="accent1"/>
+          <w:sz w:val="40"/>
+          <w:szCs w:val="40"/>
+        </w:rPr>
+        <w:t>: Incorrect execution of the steps in Presentation</w:t>
+      </w:r>
     </w:p>
     <w:p>
       <w:pPr>
@@ -511,66 +283,26 @@
           <w:sz w:val="28"/>
           <w:szCs w:val="28"/>
         </w:rPr>
-        <w:t xml:space="preserve"> issue occurs in the Presentation class. When setting up a slide a check is being made rather if the number is different </w:t>
-      </w:r>
-      <w:proofErr w:type="spellStart"/>
-      <w:r>
-        <w:rPr>
-          <w:rFonts w:ascii="Times New Roman" w:hAnsi="Times New Roman" w:cs="Times New Roman"/>
-          <w:color w:val="000000" w:themeColor="text1"/>
-          <w:sz w:val="28"/>
-          <w:szCs w:val="28"/>
-        </w:rPr>
-        <w:t>then</w:t>
-      </w:r>
-      <w:proofErr w:type="spellEnd"/>
-      <w:r>
-        <w:rPr>
-          <w:rFonts w:ascii="Times New Roman" w:hAnsi="Times New Roman" w:cs="Times New Roman"/>
-          <w:color w:val="000000" w:themeColor="text1"/>
-          <w:sz w:val="28"/>
-          <w:szCs w:val="28"/>
-        </w:rPr>
-        <w:t xml:space="preserve"> null or not.</w:t>
-      </w:r>
-    </w:p>
-    <w:p>
-      <w:pPr>
-        <w:rPr>
-          <w:rFonts w:ascii="Times New Roman" w:hAnsi="Times New Roman" w:cs="Times New Roman"/>
-          <w:color w:val="000000" w:themeColor="text1"/>
-          <w:sz w:val="28"/>
-          <w:szCs w:val="28"/>
-        </w:rPr>
-      </w:pPr>
-      <w:r>
-        <w:rPr>
-          <w:rFonts w:ascii="Times New Roman" w:hAnsi="Times New Roman" w:cs="Times New Roman"/>
-          <w:color w:val="000000" w:themeColor="text1"/>
-          <w:sz w:val="28"/>
-          <w:szCs w:val="28"/>
-        </w:rPr>
-        <w:t xml:space="preserve">However, the order of the check is quite wrong because the </w:t>
-      </w:r>
-      <w:proofErr w:type="spellStart"/>
-      <w:r>
-        <w:rPr>
-          <w:rFonts w:ascii="Times New Roman" w:hAnsi="Times New Roman" w:cs="Times New Roman"/>
-          <w:color w:val="000000" w:themeColor="text1"/>
-          <w:sz w:val="28"/>
-          <w:szCs w:val="28"/>
-        </w:rPr>
-        <w:t>currentSlide</w:t>
-      </w:r>
-      <w:proofErr w:type="spellEnd"/>
-      <w:r>
-        <w:rPr>
-          <w:rFonts w:ascii="Times New Roman" w:hAnsi="Times New Roman" w:cs="Times New Roman"/>
-          <w:color w:val="000000" w:themeColor="text1"/>
-          <w:sz w:val="28"/>
-          <w:szCs w:val="28"/>
-        </w:rPr>
-        <w:t xml:space="preserve"> gets the number </w:t>
+        <w:t xml:space="preserve"> issue occurs in the Presentation class. When setting up a slide a check is being made rather if the number is different then null or not</w:t>
+      </w:r>
+    </w:p>
+    <w:p>
+      <w:pPr>
+        <w:rPr>
+          <w:rFonts w:ascii="Times New Roman" w:hAnsi="Times New Roman" w:cs="Times New Roman"/>
+          <w:color w:val="000000" w:themeColor="text1"/>
+          <w:sz w:val="28"/>
+          <w:szCs w:val="28"/>
+        </w:rPr>
+      </w:pPr>
+      <w:r>
+        <w:rPr>
+          <w:rFonts w:ascii="Times New Roman" w:hAnsi="Times New Roman" w:cs="Times New Roman"/>
+          <w:color w:val="000000" w:themeColor="text1"/>
+          <w:sz w:val="28"/>
+          <w:szCs w:val="28"/>
+        </w:rPr>
+        <w:t xml:space="preserve">However, the order of the check is quite wrong because the currentSlide gets the number </w:t>
       </w:r>
       <w:r>
         <w:rPr>
@@ -598,46 +330,251 @@
           <w:sz w:val="28"/>
           <w:szCs w:val="28"/>
         </w:rPr>
-        <w:t xml:space="preserve">The solution to this issue is to make the check and then assign the value of the </w:t>
-      </w:r>
-      <w:proofErr w:type="spellStart"/>
-      <w:r>
-        <w:rPr>
-          <w:rFonts w:ascii="Times New Roman" w:hAnsi="Times New Roman" w:cs="Times New Roman"/>
-          <w:color w:val="000000" w:themeColor="text1"/>
-          <w:sz w:val="28"/>
-          <w:szCs w:val="28"/>
-        </w:rPr>
-        <w:t>currentSlide</w:t>
-      </w:r>
-      <w:proofErr w:type="spellEnd"/>
-      <w:r>
-        <w:rPr>
-          <w:rFonts w:ascii="Times New Roman" w:hAnsi="Times New Roman" w:cs="Times New Roman"/>
-          <w:color w:val="000000" w:themeColor="text1"/>
-          <w:sz w:val="28"/>
-          <w:szCs w:val="28"/>
-        </w:rPr>
-        <w:t xml:space="preserve"> after checking if the value was null or not.</w:t>
-      </w:r>
-    </w:p>
-    <w:p>
-      <w:pPr>
-        <w:rPr>
-          <w:rFonts w:ascii="Times New Roman" w:hAnsi="Times New Roman" w:cs="Times New Roman"/>
-          <w:color w:val="000000" w:themeColor="text1"/>
-          <w:sz w:val="28"/>
-          <w:szCs w:val="28"/>
-        </w:rPr>
-      </w:pPr>
-    </w:p>
-    <w:p>
-      <w:pPr>
-        <w:rPr>
-          <w:rFonts w:ascii="Times New Roman" w:hAnsi="Times New Roman" w:cs="Times New Roman"/>
-          <w:color w:val="000000" w:themeColor="text1"/>
-          <w:sz w:val="28"/>
-          <w:szCs w:val="28"/>
+        <w:t>The solution to this issue is to make the check and then assign the value of the currentSlide after checking if the value was null or not.</w:t>
+      </w:r>
+    </w:p>
+    <w:p>
+      <w:pPr>
+        <w:rPr>
+          <w:rFonts w:ascii="Times New Roman" w:hAnsi="Times New Roman" w:cs="Times New Roman"/>
+          <w:color w:val="000000" w:themeColor="text1"/>
+          <w:sz w:val="28"/>
+          <w:szCs w:val="28"/>
+        </w:rPr>
+      </w:pPr>
+    </w:p>
+    <w:p>
+      <w:pPr>
+        <w:rPr>
+          <w:rFonts w:ascii="Times New Roman" w:hAnsi="Times New Roman" w:cs="Times New Roman"/>
+          <w:color w:val="000000" w:themeColor="text1"/>
+          <w:sz w:val="28"/>
+          <w:szCs w:val="28"/>
+        </w:rPr>
+      </w:pPr>
+    </w:p>
+    <w:p>
+      <w:pPr>
+        <w:rPr>
+          <w:rFonts w:ascii="Times New Roman" w:hAnsi="Times New Roman" w:cs="Times New Roman"/>
+          <w:color w:val="5B9BD5" w:themeColor="accent1"/>
+          <w:sz w:val="40"/>
+          <w:szCs w:val="40"/>
+        </w:rPr>
+      </w:pPr>
+    </w:p>
+    <w:p>
+      <w:pPr>
+        <w:rPr>
+          <w:rFonts w:ascii="Times New Roman" w:hAnsi="Times New Roman" w:cs="Times New Roman"/>
+          <w:color w:val="5B9BD5" w:themeColor="accent1"/>
+          <w:sz w:val="40"/>
+          <w:szCs w:val="40"/>
+        </w:rPr>
+      </w:pPr>
+      <w:r>
+        <w:rPr>
+          <w:rFonts w:ascii="Times New Roman" w:hAnsi="Times New Roman" w:cs="Times New Roman"/>
+          <w:color w:val="5B9BD5" w:themeColor="accent1"/>
+          <w:sz w:val="40"/>
+          <w:szCs w:val="40"/>
+        </w:rPr>
+        <w:t>Problem 5: AboutBox long method code smell</w:t>
+      </w:r>
+    </w:p>
+    <w:p>
+      <w:pPr>
+        <w:rPr>
+          <w:rFonts w:ascii="Times New Roman" w:hAnsi="Times New Roman" w:cs="Times New Roman"/>
+          <w:sz w:val="28"/>
+          <w:szCs w:val="28"/>
+        </w:rPr>
+      </w:pPr>
+      <w:r>
+        <w:rPr>
+          <w:rFonts w:ascii="Times New Roman" w:hAnsi="Times New Roman" w:cs="Times New Roman"/>
+          <w:sz w:val="28"/>
+          <w:szCs w:val="28"/>
+        </w:rPr>
+        <w:t xml:space="preserve">In this class there is one method which returns a </w:t>
+      </w:r>
+      <w:r>
+        <w:rPr>
+          <w:rFonts w:ascii="Times New Roman" w:hAnsi="Times New Roman" w:cs="Times New Roman"/>
+          <w:sz w:val="28"/>
+          <w:szCs w:val="28"/>
+        </w:rPr>
+        <w:t>string that is going to be displayed on the frame. However, this is done in a inefficient way due to the fact of long lines of codes and zero maintainability.</w:t>
+      </w:r>
+    </w:p>
+    <w:p>
+      <w:pPr>
+        <w:rPr>
+          <w:rFonts w:ascii="Times New Roman" w:hAnsi="Times New Roman" w:cs="Times New Roman"/>
+          <w:sz w:val="28"/>
+          <w:szCs w:val="28"/>
+        </w:rPr>
+      </w:pPr>
+      <w:r>
+        <w:rPr>
+          <w:rFonts w:ascii="Times New Roman" w:hAnsi="Times New Roman" w:cs="Times New Roman"/>
+          <w:sz w:val="28"/>
+          <w:szCs w:val="28"/>
+        </w:rPr>
+        <w:t>This is done by concatenating strings in order to form the text which also influences the executing time.</w:t>
+      </w:r>
+    </w:p>
+    <w:p>
+      <w:pPr>
+        <w:rPr>
+          <w:rFonts w:ascii="Times New Roman" w:hAnsi="Times New Roman" w:cs="Times New Roman"/>
+          <w:sz w:val="28"/>
+          <w:szCs w:val="28"/>
+        </w:rPr>
+      </w:pPr>
+      <w:r>
+        <w:rPr>
+          <w:rFonts w:ascii="Times New Roman" w:hAnsi="Times New Roman" w:cs="Times New Roman"/>
+          <w:sz w:val="28"/>
+          <w:szCs w:val="28"/>
+        </w:rPr>
+        <w:t xml:space="preserve">A solution for this issue would be the use of </w:t>
+      </w:r>
+      <w:r>
+        <w:rPr>
+          <w:rFonts w:ascii="Times New Roman" w:hAnsi="Times New Roman" w:cs="Times New Roman"/>
+          <w:sz w:val="28"/>
+          <w:szCs w:val="28"/>
+        </w:rPr>
+        <w:t>String Builders</w:t>
+      </w:r>
+      <w:r>
+        <w:rPr>
+          <w:rFonts w:ascii="Times New Roman" w:hAnsi="Times New Roman" w:cs="Times New Roman"/>
+          <w:sz w:val="28"/>
+          <w:szCs w:val="28"/>
+        </w:rPr>
+        <w:t xml:space="preserve">. It is efficient due to the fact that each string added can be manipulated later in </w:t>
+      </w:r>
+      <w:r>
+        <w:rPr>
+          <w:rFonts w:ascii="Times New Roman" w:hAnsi="Times New Roman" w:cs="Times New Roman"/>
+          <w:sz w:val="28"/>
+          <w:szCs w:val="28"/>
+        </w:rPr>
+        <w:t>project, without having to create a new object.</w:t>
+      </w:r>
+    </w:p>
+    <w:p>
+      <w:pPr>
+        <w:rPr>
+          <w:rFonts w:ascii="Times New Roman" w:hAnsi="Times New Roman" w:cs="Times New Roman"/>
+          <w:sz w:val="28"/>
+          <w:szCs w:val="28"/>
+        </w:rPr>
+      </w:pPr>
+      <w:r>
+        <w:rPr>
+          <w:rFonts w:ascii="Times New Roman" w:hAnsi="Times New Roman" w:cs="Times New Roman"/>
+          <w:sz w:val="28"/>
+          <w:szCs w:val="28"/>
+        </w:rPr>
+        <w:t>Another argument would be due to the fact that String Builders are much more efficient in terms of time executing being much more faster then using the normal string concatenation.</w:t>
+      </w:r>
+    </w:p>
+    <w:p>
+      <w:pPr>
+        <w:rPr>
+          <w:rFonts w:ascii="Times New Roman" w:hAnsi="Times New Roman" w:cs="Times New Roman"/>
+          <w:color w:val="5B9BD5" w:themeColor="accent1"/>
+          <w:sz w:val="40"/>
+          <w:szCs w:val="40"/>
+        </w:rPr>
+      </w:pPr>
+    </w:p>
+    <w:p>
+      <w:pPr>
+        <w:rPr>
+          <w:rFonts w:ascii="Times New Roman" w:hAnsi="Times New Roman" w:cs="Times New Roman"/>
+          <w:color w:val="5B9BD5" w:themeColor="accent1"/>
+          <w:sz w:val="40"/>
+          <w:szCs w:val="40"/>
+        </w:rPr>
+      </w:pPr>
+      <w:r>
+        <w:rPr>
+          <w:rFonts w:ascii="Times New Roman" w:hAnsi="Times New Roman" w:cs="Times New Roman"/>
+          <w:color w:val="5B9BD5" w:themeColor="accent1"/>
+          <w:sz w:val="40"/>
+          <w:szCs w:val="40"/>
+        </w:rPr>
+        <w:t xml:space="preserve">Problem 6: Xml accessor </w:t>
+      </w:r>
+    </w:p>
+    <w:p>
+      <w:pPr>
+        <w:rPr>
+          <w:rFonts w:ascii="Times New Roman" w:hAnsi="Times New Roman" w:cs="Times New Roman"/>
+          <w:color w:val="000000" w:themeColor="text1"/>
+          <w:sz w:val="28"/>
+          <w:szCs w:val="28"/>
+        </w:rPr>
+      </w:pPr>
+      <w:r>
+        <w:rPr>
+          <w:rFonts w:ascii="Times New Roman" w:hAnsi="Times New Roman" w:cs="Times New Roman"/>
+          <w:color w:val="000000" w:themeColor="text1"/>
+          <w:sz w:val="28"/>
+          <w:szCs w:val="28"/>
+        </w:rPr>
+        <w:t>The issue occurs in the XML accessor class. Here we can observe that his class is an abstract class but with no particular fields. It has an empty constructor and it only has methods.</w:t>
+      </w:r>
+    </w:p>
+    <w:p>
+      <w:pPr>
+        <w:rPr>
+          <w:rFonts w:ascii="Times New Roman" w:hAnsi="Times New Roman" w:cs="Times New Roman"/>
+          <w:color w:val="000000" w:themeColor="text1"/>
+          <w:sz w:val="28"/>
+          <w:szCs w:val="28"/>
+        </w:rPr>
+      </w:pPr>
+      <w:r>
+        <w:rPr>
+          <w:rFonts w:ascii="Times New Roman" w:hAnsi="Times New Roman" w:cs="Times New Roman"/>
+          <w:color w:val="000000" w:themeColor="text1"/>
+          <w:sz w:val="28"/>
+          <w:szCs w:val="28"/>
+        </w:rPr>
+        <w:t xml:space="preserve">With that having in mind we should turn the Xml Acessor into an interface. This will only hold methods and for the maintainability it can be always implemented in a class for feature development or bug fixing.  </w:t>
+      </w:r>
+    </w:p>
+    <w:p>
+      <w:pPr>
+        <w:rPr>
+          <w:rFonts w:ascii="Times New Roman" w:hAnsi="Times New Roman" w:cs="Times New Roman"/>
+          <w:color w:val="000000" w:themeColor="text1"/>
+          <w:sz w:val="28"/>
+          <w:szCs w:val="28"/>
+        </w:rPr>
+      </w:pPr>
+      <w:r>
+        <w:rPr>
+          <w:rFonts w:ascii="Times New Roman" w:hAnsi="Times New Roman" w:cs="Times New Roman"/>
+          <w:color w:val="000000" w:themeColor="text1"/>
+          <w:sz w:val="28"/>
+          <w:szCs w:val="28"/>
+        </w:rPr>
+        <w:t>By having it as an interface there is no need to instantiate the class in order to access it’s methods.</w:t>
+      </w:r>
+    </w:p>
+    <w:p>
+      <w:pPr>
+        <w:rPr>
+          <w:rFonts w:ascii="Times New Roman" w:hAnsi="Times New Roman" w:cs="Times New Roman"/>
+          <w:color w:val="5B9BD5" w:themeColor="accent1"/>
+          <w:sz w:val="40"/>
+          <w:szCs w:val="40"/>
         </w:rPr>
       </w:pPr>
     </w:p>
@@ -706,7 +643,7 @@
           <w:sz w:val="40"/>
           <w:szCs w:val="40"/>
         </w:rPr>
-        <w:t>6</w:t>
+        <w:t>7</w:t>
       </w:r>
       <w:r>
         <w:rPr>
@@ -724,113 +661,68 @@
           <w:sz w:val="40"/>
           <w:szCs w:val="40"/>
         </w:rPr>
-        <w:t xml:space="preserve">Xml accessor </w:t>
-      </w:r>
-    </w:p>
-    <w:p>
-      <w:pPr>
-        <w:rPr>
-          <w:rFonts w:ascii="Times New Roman" w:hAnsi="Times New Roman" w:cs="Times New Roman"/>
-          <w:color w:val="000000" w:themeColor="text1"/>
-          <w:sz w:val="28"/>
-          <w:szCs w:val="28"/>
-        </w:rPr>
-      </w:pPr>
-      <w:r>
-        <w:rPr>
-          <w:rFonts w:ascii="Times New Roman" w:hAnsi="Times New Roman" w:cs="Times New Roman"/>
-          <w:color w:val="000000" w:themeColor="text1"/>
-          <w:sz w:val="28"/>
-          <w:szCs w:val="28"/>
-        </w:rPr>
-        <w:t>The issue occurs in the XML accessor class</w:t>
-      </w:r>
-      <w:r>
-        <w:rPr>
-          <w:rFonts w:ascii="Times New Roman" w:hAnsi="Times New Roman" w:cs="Times New Roman"/>
-          <w:color w:val="000000" w:themeColor="text1"/>
-          <w:sz w:val="28"/>
-          <w:szCs w:val="28"/>
-        </w:rPr>
-        <w:t>.</w:t>
-      </w:r>
-      <w:r>
-        <w:rPr>
-          <w:rFonts w:ascii="Times New Roman" w:hAnsi="Times New Roman" w:cs="Times New Roman"/>
-          <w:color w:val="000000" w:themeColor="text1"/>
-          <w:sz w:val="28"/>
-          <w:szCs w:val="28"/>
-        </w:rPr>
-        <w:t xml:space="preserve"> Here we can observe that his class is an abstract class but with no particular fields. It has an empty constructor and it only has methods.</w:t>
-      </w:r>
-    </w:p>
-    <w:p>
-      <w:pPr>
-        <w:rPr>
-          <w:rFonts w:ascii="Times New Roman" w:hAnsi="Times New Roman" w:cs="Times New Roman"/>
-          <w:color w:val="000000" w:themeColor="text1"/>
-          <w:sz w:val="28"/>
-          <w:szCs w:val="28"/>
-        </w:rPr>
-      </w:pPr>
-      <w:r>
-        <w:rPr>
-          <w:rFonts w:ascii="Times New Roman" w:hAnsi="Times New Roman" w:cs="Times New Roman"/>
-          <w:color w:val="000000" w:themeColor="text1"/>
-          <w:sz w:val="28"/>
-          <w:szCs w:val="28"/>
-        </w:rPr>
-        <w:t xml:space="preserve">With that having in mind we should turn the Xml </w:t>
-      </w:r>
-      <w:proofErr w:type="spellStart"/>
-      <w:r>
-        <w:rPr>
-          <w:rFonts w:ascii="Times New Roman" w:hAnsi="Times New Roman" w:cs="Times New Roman"/>
-          <w:color w:val="000000" w:themeColor="text1"/>
-          <w:sz w:val="28"/>
-          <w:szCs w:val="28"/>
-        </w:rPr>
-        <w:t>Acessor</w:t>
-      </w:r>
-      <w:proofErr w:type="spellEnd"/>
-      <w:r>
-        <w:rPr>
-          <w:rFonts w:ascii="Times New Roman" w:hAnsi="Times New Roman" w:cs="Times New Roman"/>
-          <w:color w:val="000000" w:themeColor="text1"/>
-          <w:sz w:val="28"/>
-          <w:szCs w:val="28"/>
-        </w:rPr>
-        <w:t xml:space="preserve"> into an interface. This will only hold methods and for the maintainability it can be always implemented in a class for feature development or bug fixing.  </w:t>
-      </w:r>
-    </w:p>
-    <w:p>
-      <w:pPr>
-        <w:rPr>
-          <w:rFonts w:ascii="Times New Roman" w:hAnsi="Times New Roman" w:cs="Times New Roman"/>
-          <w:color w:val="000000" w:themeColor="text1"/>
-          <w:sz w:val="28"/>
-          <w:szCs w:val="28"/>
-        </w:rPr>
-      </w:pPr>
-      <w:r>
-        <w:rPr>
-          <w:rFonts w:ascii="Times New Roman" w:hAnsi="Times New Roman" w:cs="Times New Roman"/>
-          <w:color w:val="000000" w:themeColor="text1"/>
-          <w:sz w:val="28"/>
-          <w:szCs w:val="28"/>
-        </w:rPr>
-        <w:t>By having it as an interface there is no need to instantiate the class in order to access it’s methods.</w:t>
-      </w:r>
-    </w:p>
-    <w:p>
-      <w:pPr>
-        <w:rPr>
-          <w:rFonts w:ascii="Times New Roman" w:hAnsi="Times New Roman" w:cs="Times New Roman"/>
-          <w:color w:val="5B9BD5" w:themeColor="accent1"/>
-          <w:sz w:val="40"/>
-          <w:szCs w:val="40"/>
-        </w:rPr>
-      </w:pPr>
+        <w:t>Slide Viewer Component and Presentation double relationship</w:t>
+      </w:r>
+      <w:r>
+        <w:rPr>
+          <w:rFonts w:ascii="Times New Roman" w:hAnsi="Times New Roman" w:cs="Times New Roman"/>
+          <w:color w:val="5B9BD5" w:themeColor="accent1"/>
+          <w:sz w:val="40"/>
+          <w:szCs w:val="40"/>
+        </w:rPr>
+        <w:t xml:space="preserve"> </w:t>
+      </w:r>
+    </w:p>
+    <w:p>
+      <w:pPr>
+        <w:rPr>
+          <w:rFonts w:ascii="Times New Roman" w:hAnsi="Times New Roman" w:cs="Times New Roman"/>
+          <w:sz w:val="28"/>
+          <w:szCs w:val="28"/>
+        </w:rPr>
+      </w:pPr>
+      <w:r>
+        <w:rPr>
+          <w:rFonts w:ascii="Times New Roman" w:hAnsi="Times New Roman" w:cs="Times New Roman"/>
+          <w:sz w:val="28"/>
+          <w:szCs w:val="28"/>
+        </w:rPr>
+        <w:t>The main problem is the double relationship between the SlideViewerComponent class and Presentation. Both of them contain each other which results to a double linked relationship.</w:t>
+      </w:r>
+    </w:p>
+    <w:p>
+      <w:pPr>
+        <w:rPr>
+          <w:rFonts w:ascii="Times New Roman" w:hAnsi="Times New Roman" w:cs="Times New Roman"/>
+          <w:sz w:val="28"/>
+          <w:szCs w:val="28"/>
+        </w:rPr>
+      </w:pPr>
+      <w:r>
+        <w:rPr>
+          <w:rFonts w:ascii="Times New Roman" w:hAnsi="Times New Roman" w:cs="Times New Roman"/>
+          <w:sz w:val="28"/>
+          <w:szCs w:val="28"/>
+        </w:rPr>
+        <w:t xml:space="preserve">A possible solution for this would be to make one of the classes god class , in our case SlideViwerComponent and make it responsible for manipulating a presentation. </w:t>
+      </w:r>
+    </w:p>
+    <w:p>
+      <w:pPr>
+        <w:rPr>
+          <w:rFonts w:ascii="Times New Roman" w:hAnsi="Times New Roman" w:cs="Times New Roman"/>
+          <w:sz w:val="28"/>
+          <w:szCs w:val="28"/>
+        </w:rPr>
+      </w:pPr>
+      <w:r>
+        <w:rPr>
+          <w:rFonts w:ascii="Times New Roman" w:hAnsi="Times New Roman" w:cs="Times New Roman"/>
+          <w:sz w:val="28"/>
+          <w:szCs w:val="28"/>
+        </w:rPr>
+        <w:t>This way the double linked relationship is eliminated. It is safe to say this is not the optimal solution considering that our SlideViewerComponent class now is a god class and it has a lot of responsibility, but our double linked relationship issue has been resolved</w:t>
+      </w:r>
       <w:bookmarkStart w:id="0" w:name="_GoBack"/>
       <w:bookmarkEnd w:id="0"/>
     </w:p>
@@ -856,7 +748,7 @@
 </file>
 
 <file path=word/endnotes.xml><?xml version="1.0" encoding="utf-8"?>
-<w:endnotes xmlns:wpc="http://schemas.microsoft.com/office/word/2010/wordprocessingCanvas" xmlns:cx="http://schemas.microsoft.com/office/drawing/2014/chartex" xmlns:cx1="http://schemas.microsoft.com/office/drawing/2015/9/8/chartex" xmlns:cx2="http://schemas.microsoft.com/office/drawing/2015/10/21/chartex" xmlns:cx3="http://schemas.microsoft.com/office/drawing/2016/5/9/chartex" xmlns:cx4="http://schemas.microsoft.com/office/drawing/2016/5/10/chartex" xmlns:cx5="http://schemas.microsoft.com/office/drawing/2016/5/11/chartex" xmlns:cx6="http://schemas.microsoft.com/office/drawing/2016/5/12/chartex" xmlns:cx7="http://schemas.microsoft.com/office/drawing/2016/5/13/chartex" xmlns:cx8="http://schemas.microsoft.com/office/drawing/2016/5/14/chartex" xmlns:mc="http://schemas.openxmlformats.org/markup-compatibility/2006" xmlns:aink="http://schemas.microsoft.com/office/drawing/2016/ink" xmlns:am3d="http://schemas.microsoft.com/office/drawing/2017/model3d" xmlns:o="urn:schemas-microsoft-com:office:office" xmlns:r="http://schemas.openxmlformats.org/officeDocument/2006/relationships" xmlns:m="http://schemas.openxmlformats.org/officeDocument/2006/math" xmlns:v="urn:schemas-microsoft-com:vml" xmlns:wp14="http://schemas.microsoft.com/office/word/2010/wordprocessingDrawing" xmlns:wp="http://schemas.openxmlformats.org/drawingml/2006/wordprocessingDrawing" xmlns:w10="urn:schemas-microsoft-com:office:word" xmlns:w="http://schemas.openxmlformats.org/wordprocessingml/2006/main" xmlns:w14="http://schemas.microsoft.com/office/word/2010/wordml" xmlns:w15="http://schemas.microsoft.com/office/word/2012/wordml" xmlns:w16cid="http://schemas.microsoft.com/office/word/2016/wordml/cid" xmlns:w16se="http://schemas.microsoft.com/office/word/2015/wordml/symex" xmlns:wpg="http://schemas.microsoft.com/office/word/2010/wordprocessingGroup" xmlns:wpi="http://schemas.microsoft.com/office/word/2010/wordprocessingInk" xmlns:wne="http://schemas.microsoft.com/office/word/2006/wordml" xmlns:wps="http://schemas.microsoft.com/office/word/2010/wordprocessingShape" mc:Ignorable="w14 w15 w16se w16cid wp14">
+<w:endnotes xmlns:wpc="http://schemas.microsoft.com/office/word/2010/wordprocessingCanvas" xmlns:cx="http://schemas.microsoft.com/office/drawing/2014/chartex" xmlns:cx1="http://schemas.microsoft.com/office/drawing/2015/9/8/chartex" xmlns:cx2="http://schemas.microsoft.com/office/drawing/2015/10/21/chartex" xmlns:cx3="http://schemas.microsoft.com/office/drawing/2016/5/9/chartex" xmlns:cx4="http://schemas.microsoft.com/office/drawing/2016/5/10/chartex" xmlns:cx5="http://schemas.microsoft.com/office/drawing/2016/5/11/chartex" xmlns:cx6="http://schemas.microsoft.com/office/drawing/2016/5/12/chartex" xmlns:cx7="http://schemas.microsoft.com/office/drawing/2016/5/13/chartex" xmlns:cx8="http://schemas.microsoft.com/office/drawing/2016/5/14/chartex" xmlns:mc="http://schemas.openxmlformats.org/markup-compatibility/2006" xmlns:aink="http://schemas.microsoft.com/office/drawing/2016/ink" xmlns:am3d="http://schemas.microsoft.com/office/drawing/2017/model3d" xmlns:o="urn:schemas-microsoft-com:office:office" xmlns:r="http://schemas.openxmlformats.org/officeDocument/2006/relationships" xmlns:m="http://schemas.openxmlformats.org/officeDocument/2006/math" xmlns:v="urn:schemas-microsoft-com:vml" xmlns:wp14="http://schemas.microsoft.com/office/word/2010/wordprocessingDrawing" xmlns:wp="http://schemas.openxmlformats.org/drawingml/2006/wordprocessingDrawing" xmlns:w10="urn:schemas-microsoft-com:office:word" xmlns:w="http://schemas.openxmlformats.org/wordprocessingml/2006/main" xmlns:w14="http://schemas.microsoft.com/office/word/2010/wordml" xmlns:w15="http://schemas.microsoft.com/office/word/2012/wordml" xmlns:w16cex="http://schemas.microsoft.com/office/word/2018/wordml/cex" xmlns:w16cid="http://schemas.microsoft.com/office/word/2016/wordml/cid" xmlns:w16="http://schemas.microsoft.com/office/word/2018/wordml" xmlns:w16se="http://schemas.microsoft.com/office/word/2015/wordml/symex" xmlns:wpg="http://schemas.microsoft.com/office/word/2010/wordprocessingGroup" xmlns:wpi="http://schemas.microsoft.com/office/word/2010/wordprocessingInk" xmlns:wne="http://schemas.microsoft.com/office/word/2006/wordml" xmlns:wps="http://schemas.microsoft.com/office/word/2010/wordprocessingShape" mc:Ignorable="w14 w15 w16se w16cid w16 w16cex wp14">
   <w:endnote w:type="separator" w:id="-1">
     <w:p>
       <w:pPr>
@@ -881,7 +773,7 @@
 </file>
 
 <file path=word/footnotes.xml><?xml version="1.0" encoding="utf-8"?>
-<w:footnotes xmlns:wpc="http://schemas.microsoft.com/office/word/2010/wordprocessingCanvas" xmlns:cx="http://schemas.microsoft.com/office/drawing/2014/chartex" xmlns:cx1="http://schemas.microsoft.com/office/drawing/2015/9/8/chartex" xmlns:cx2="http://schemas.microsoft.com/office/drawing/2015/10/21/chartex" xmlns:cx3="http://schemas.microsoft.com/office/drawing/2016/5/9/chartex" xmlns:cx4="http://schemas.microsoft.com/office/drawing/2016/5/10/chartex" xmlns:cx5="http://schemas.microsoft.com/office/drawing/2016/5/11/chartex" xmlns:cx6="http://schemas.microsoft.com/office/drawing/2016/5/12/chartex" xmlns:cx7="http://schemas.microsoft.com/office/drawing/2016/5/13/chartex" xmlns:cx8="http://schemas.microsoft.com/office/drawing/2016/5/14/chartex" xmlns:mc="http://schemas.openxmlformats.org/markup-compatibility/2006" xmlns:aink="http://schemas.microsoft.com/office/drawing/2016/ink" xmlns:am3d="http://schemas.microsoft.com/office/drawing/2017/model3d" xmlns:o="urn:schemas-microsoft-com:office:office" xmlns:r="http://schemas.openxmlformats.org/officeDocument/2006/relationships" xmlns:m="http://schemas.openxmlformats.org/officeDocument/2006/math" xmlns:v="urn:schemas-microsoft-com:vml" xmlns:wp14="http://schemas.microsoft.com/office/word/2010/wordprocessingDrawing" xmlns:wp="http://schemas.openxmlformats.org/drawingml/2006/wordprocessingDrawing" xmlns:w10="urn:schemas-microsoft-com:office:word" xmlns:w="http://schemas.openxmlformats.org/wordprocessingml/2006/main" xmlns:w14="http://schemas.microsoft.com/office/word/2010/wordml" xmlns:w15="http://schemas.microsoft.com/office/word/2012/wordml" xmlns:w16cid="http://schemas.microsoft.com/office/word/2016/wordml/cid" xmlns:w16se="http://schemas.microsoft.com/office/word/2015/wordml/symex" xmlns:wpg="http://schemas.microsoft.com/office/word/2010/wordprocessingGroup" xmlns:wpi="http://schemas.microsoft.com/office/word/2010/wordprocessingInk" xmlns:wne="http://schemas.microsoft.com/office/word/2006/wordml" xmlns:wps="http://schemas.microsoft.com/office/word/2010/wordprocessingShape" mc:Ignorable="w14 w15 w16se w16cid wp14">
+<w:footnotes xmlns:wpc="http://schemas.microsoft.com/office/word/2010/wordprocessingCanvas" xmlns:cx="http://schemas.microsoft.com/office/drawing/2014/chartex" xmlns:cx1="http://schemas.microsoft.com/office/drawing/2015/9/8/chartex" xmlns:cx2="http://schemas.microsoft.com/office/drawing/2015/10/21/chartex" xmlns:cx3="http://schemas.microsoft.com/office/drawing/2016/5/9/chartex" xmlns:cx4="http://schemas.microsoft.com/office/drawing/2016/5/10/chartex" xmlns:cx5="http://schemas.microsoft.com/office/drawing/2016/5/11/chartex" xmlns:cx6="http://schemas.microsoft.com/office/drawing/2016/5/12/chartex" xmlns:cx7="http://schemas.microsoft.com/office/drawing/2016/5/13/chartex" xmlns:cx8="http://schemas.microsoft.com/office/drawing/2016/5/14/chartex" xmlns:mc="http://schemas.openxmlformats.org/markup-compatibility/2006" xmlns:aink="http://schemas.microsoft.com/office/drawing/2016/ink" xmlns:am3d="http://schemas.microsoft.com/office/drawing/2017/model3d" xmlns:o="urn:schemas-microsoft-com:office:office" xmlns:r="http://schemas.openxmlformats.org/officeDocument/2006/relationships" xmlns:m="http://schemas.openxmlformats.org/officeDocument/2006/math" xmlns:v="urn:schemas-microsoft-com:vml" xmlns:wp14="http://schemas.microsoft.com/office/word/2010/wordprocessingDrawing" xmlns:wp="http://schemas.openxmlformats.org/drawingml/2006/wordprocessingDrawing" xmlns:w10="urn:schemas-microsoft-com:office:word" xmlns:w="http://schemas.openxmlformats.org/wordprocessingml/2006/main" xmlns:w14="http://schemas.microsoft.com/office/word/2010/wordml" xmlns:w15="http://schemas.microsoft.com/office/word/2012/wordml" xmlns:w16cex="http://schemas.microsoft.com/office/word/2018/wordml/cex" xmlns:w16cid="http://schemas.microsoft.com/office/word/2016/wordml/cid" xmlns:w16="http://schemas.microsoft.com/office/word/2018/wordml" xmlns:w16se="http://schemas.microsoft.com/office/word/2015/wordml/symex" xmlns:wpg="http://schemas.microsoft.com/office/word/2010/wordprocessingGroup" xmlns:wpi="http://schemas.microsoft.com/office/word/2010/wordprocessingInk" xmlns:wne="http://schemas.microsoft.com/office/word/2006/wordml" xmlns:wps="http://schemas.microsoft.com/office/word/2010/wordprocessingShape" mc:Ignorable="w14 w15 w16se w16cid w16 w16cex wp14">
   <w:footnote w:type="separator" w:id="-1">
     <w:p>
       <w:pPr>
@@ -906,7 +798,7 @@
 </file>
 
 <file path=word/header1.xml><?xml version="1.0" encoding="utf-8"?>
-<w:hdr xmlns:wpc="http://schemas.microsoft.com/office/word/2010/wordprocessingCanvas" xmlns:cx="http://schemas.microsoft.com/office/drawing/2014/chartex" xmlns:cx1="http://schemas.microsoft.com/office/drawing/2015/9/8/chartex" xmlns:cx2="http://schemas.microsoft.com/office/drawing/2015/10/21/chartex" xmlns:cx3="http://schemas.microsoft.com/office/drawing/2016/5/9/chartex" xmlns:cx4="http://schemas.microsoft.com/office/drawing/2016/5/10/chartex" xmlns:cx5="http://schemas.microsoft.com/office/drawing/2016/5/11/chartex" xmlns:cx6="http://schemas.microsoft.com/office/drawing/2016/5/12/chartex" xmlns:cx7="http://schemas.microsoft.com/office/drawing/2016/5/13/chartex" xmlns:cx8="http://schemas.microsoft.com/office/drawing/2016/5/14/chartex" xmlns:mc="http://schemas.openxmlformats.org/markup-compatibility/2006" xmlns:aink="http://schemas.microsoft.com/office/drawing/2016/ink" xmlns:am3d="http://schemas.microsoft.com/office/drawing/2017/model3d" xmlns:o="urn:schemas-microsoft-com:office:office" xmlns:r="http://schemas.openxmlformats.org/officeDocument/2006/relationships" xmlns:m="http://schemas.openxmlformats.org/officeDocument/2006/math" xmlns:v="urn:schemas-microsoft-com:vml" xmlns:wp14="http://schemas.microsoft.com/office/word/2010/wordprocessingDrawing" xmlns:wp="http://schemas.openxmlformats.org/drawingml/2006/wordprocessingDrawing" xmlns:w10="urn:schemas-microsoft-com:office:word" xmlns:w="http://schemas.openxmlformats.org/wordprocessingml/2006/main" xmlns:w14="http://schemas.microsoft.com/office/word/2010/wordml" xmlns:w15="http://schemas.microsoft.com/office/word/2012/wordml" xmlns:w16cid="http://schemas.microsoft.com/office/word/2016/wordml/cid" xmlns:w16se="http://schemas.microsoft.com/office/word/2015/wordml/symex" xmlns:wpg="http://schemas.microsoft.com/office/word/2010/wordprocessingGroup" xmlns:wpi="http://schemas.microsoft.com/office/word/2010/wordprocessingInk" xmlns:wne="http://schemas.microsoft.com/office/word/2006/wordml" xmlns:wps="http://schemas.microsoft.com/office/word/2010/wordprocessingShape" mc:Ignorable="w14 w15 w16se w16cid wp14">
+<w:hdr xmlns:wpc="http://schemas.microsoft.com/office/word/2010/wordprocessingCanvas" xmlns:cx="http://schemas.microsoft.com/office/drawing/2014/chartex" xmlns:cx1="http://schemas.microsoft.com/office/drawing/2015/9/8/chartex" xmlns:cx2="http://schemas.microsoft.com/office/drawing/2015/10/21/chartex" xmlns:cx3="http://schemas.microsoft.com/office/drawing/2016/5/9/chartex" xmlns:cx4="http://schemas.microsoft.com/office/drawing/2016/5/10/chartex" xmlns:cx5="http://schemas.microsoft.com/office/drawing/2016/5/11/chartex" xmlns:cx6="http://schemas.microsoft.com/office/drawing/2016/5/12/chartex" xmlns:cx7="http://schemas.microsoft.com/office/drawing/2016/5/13/chartex" xmlns:cx8="http://schemas.microsoft.com/office/drawing/2016/5/14/chartex" xmlns:mc="http://schemas.openxmlformats.org/markup-compatibility/2006" xmlns:aink="http://schemas.microsoft.com/office/drawing/2016/ink" xmlns:am3d="http://schemas.microsoft.com/office/drawing/2017/model3d" xmlns:o="urn:schemas-microsoft-com:office:office" xmlns:r="http://schemas.openxmlformats.org/officeDocument/2006/relationships" xmlns:m="http://schemas.openxmlformats.org/officeDocument/2006/math" xmlns:v="urn:schemas-microsoft-com:vml" xmlns:wp14="http://schemas.microsoft.com/office/word/2010/wordprocessingDrawing" xmlns:wp="http://schemas.openxmlformats.org/drawingml/2006/wordprocessingDrawing" xmlns:w10="urn:schemas-microsoft-com:office:word" xmlns:w="http://schemas.openxmlformats.org/wordprocessingml/2006/main" xmlns:w14="http://schemas.microsoft.com/office/word/2010/wordml" xmlns:w15="http://schemas.microsoft.com/office/word/2012/wordml" xmlns:w16cex="http://schemas.microsoft.com/office/word/2018/wordml/cex" xmlns:w16cid="http://schemas.microsoft.com/office/word/2016/wordml/cid" xmlns:w16="http://schemas.microsoft.com/office/word/2018/wordml" xmlns:w16se="http://schemas.microsoft.com/office/word/2015/wordml/symex" xmlns:wpg="http://schemas.microsoft.com/office/word/2010/wordprocessingGroup" xmlns:wpi="http://schemas.microsoft.com/office/word/2010/wordprocessingInk" xmlns:wne="http://schemas.microsoft.com/office/word/2006/wordml" xmlns:wps="http://schemas.microsoft.com/office/word/2010/wordprocessingShape" mc:Ignorable="w14 w15 w16se w16cid w16 w16cex wp14">
   <w:p>
     <w:pPr>
       <w:pStyle w:val="Header"/>
@@ -930,30 +822,20 @@
     <w:r>
       <w:tab/>
     </w:r>
-    <w:proofErr w:type="spellStart"/>
     <w:r>
       <w:rPr>
         <w:rFonts w:ascii="Times New Roman" w:hAnsi="Times New Roman" w:cs="Times New Roman"/>
         <w:sz w:val="32"/>
         <w:szCs w:val="32"/>
       </w:rPr>
-      <w:t>JaberPoint</w:t>
-    </w:r>
-    <w:proofErr w:type="spellEnd"/>
-    <w:r>
-      <w:rPr>
-        <w:rFonts w:ascii="Times New Roman" w:hAnsi="Times New Roman" w:cs="Times New Roman"/>
-        <w:sz w:val="32"/>
-        <w:szCs w:val="32"/>
-      </w:rPr>
-      <w:t xml:space="preserve"> </w:t>
+      <w:t xml:space="preserve">JaberPoint </w:t>
     </w:r>
   </w:p>
 </w:hdr>
 </file>
 
 <file path=word/styles.xml><?xml version="1.0" encoding="utf-8"?>
-<w:styles xmlns:mc="http://schemas.openxmlformats.org/markup-compatibility/2006" xmlns:r="http://schemas.openxmlformats.org/officeDocument/2006/relationships" xmlns:w="http://schemas.openxmlformats.org/wordprocessingml/2006/main" xmlns:w14="http://schemas.microsoft.com/office/word/2010/wordml" xmlns:w15="http://schemas.microsoft.com/office/word/2012/wordml" xmlns:w16cid="http://schemas.microsoft.com/office/word/2016/wordml/cid" xmlns:w16se="http://schemas.microsoft.com/office/word/2015/wordml/symex" mc:Ignorable="w14 w15 w16se w16cid">
+<w:styles xmlns:mc="http://schemas.openxmlformats.org/markup-compatibility/2006" xmlns:r="http://schemas.openxmlformats.org/officeDocument/2006/relationships" xmlns:w="http://schemas.openxmlformats.org/wordprocessingml/2006/main" xmlns:w14="http://schemas.microsoft.com/office/word/2010/wordml" xmlns:w15="http://schemas.microsoft.com/office/word/2012/wordml" xmlns:w16cex="http://schemas.microsoft.com/office/word/2018/wordml/cex" xmlns:w16cid="http://schemas.microsoft.com/office/word/2016/wordml/cid" xmlns:w16="http://schemas.microsoft.com/office/word/2018/wordml" xmlns:w16se="http://schemas.microsoft.com/office/word/2015/wordml/symex" mc:Ignorable="w14 w15 w16se w16cid w16 w16cex">
   <w:docDefaults>
     <w:rPrDefault>
       <w:rPr>
@@ -1075,6 +957,7 @@
     <w:lsdException w:name="HTML Sample" w:semiHidden="1" w:unhideWhenUsed="1"/>
     <w:lsdException w:name="HTML Typewriter" w:semiHidden="1" w:unhideWhenUsed="1"/>
     <w:lsdException w:name="HTML Variable" w:semiHidden="1" w:unhideWhenUsed="1"/>
+    <w:lsdException w:name="Normal Table" w:semiHidden="1" w:unhideWhenUsed="1"/>
     <w:lsdException w:name="annotation subject" w:semiHidden="1" w:unhideWhenUsed="1"/>
     <w:lsdException w:name="No List" w:semiHidden="1" w:unhideWhenUsed="1"/>
     <w:lsdException w:name="Outline List 1" w:semiHidden="1" w:unhideWhenUsed="1"/>
@@ -1117,8 +1000,11 @@
     <w:lsdException w:name="Table Contemporary" w:semiHidden="1" w:unhideWhenUsed="1"/>
     <w:lsdException w:name="Table Elegant" w:semiHidden="1" w:unhideWhenUsed="1"/>
     <w:lsdException w:name="Table Professional" w:semiHidden="1" w:unhideWhenUsed="1"/>
+    <w:lsdException w:name="Table Subtle 1" w:semiHidden="1" w:unhideWhenUsed="1"/>
     <w:lsdException w:name="Table Subtle 2" w:semiHidden="1" w:unhideWhenUsed="1"/>
     <w:lsdException w:name="Table Web 1" w:semiHidden="1" w:unhideWhenUsed="1"/>
+    <w:lsdException w:name="Table Web 2" w:semiHidden="1" w:unhideWhenUsed="1"/>
+    <w:lsdException w:name="Table Web 3" w:semiHidden="1" w:unhideWhenUsed="1"/>
     <w:lsdException w:name="Balloon Text" w:semiHidden="1" w:unhideWhenUsed="1"/>
     <w:lsdException w:name="Table Grid" w:uiPriority="39"/>
     <w:lsdException w:name="Table Theme" w:semiHidden="1" w:unhideWhenUsed="1"/>

</xml_diff>